<commit_message>
minor plot edits, renv snapshot
</commit_message>
<xml_diff>
--- a/01_schola-styled-word.docx
+++ b/01_schola-styled-word.docx
@@ -110,7 +110,7 @@
         <w:t xml:space="preserve"> </w:t>
       </w:r>
       <w:r>
-        <w:t xml:space="preserve">dubna</w:t>
+        <w:t xml:space="preserve">duben</w:t>
       </w:r>
       <w:r>
         <w:t xml:space="preserve"> </w:t>
@@ -154,7 +154,7 @@
               <a:graphicData uri="http://schemas.openxmlformats.org/drawingml/2006/picture">
                 <pic:pic>
                   <pic:nvPicPr>
-                    <pic:cNvPr descr="figures/unnamed-chunk-1-1.png" id="0" name="Picture"/>
+                    <pic:cNvPr descr="figures/unnamed-chunk-2-1.png" id="0" name="Picture"/>
                     <pic:cNvPicPr>
                       <a:picLocks noChangeArrowheads="1" noChangeAspect="1"/>
                     </pic:cNvPicPr>
@@ -192,37 +192,6 @@
         <w:pStyle w:val="BodyText"/>
       </w:pPr>
       <w:r>
-        <w:t xml:space="preserve">Much better! For now on, we work with</w:t>
-      </w:r>
-      <w:r>
-        <w:t xml:space="preserve"> </w:t>
-      </w:r>
-      <w:r>
-        <w:rPr>
-          <w:i/>
-        </w:rPr>
-        <w:t xml:space="preserve">theta</w:t>
-      </w:r>
-      <w:r>
-        <w:t xml:space="preserve"> </w:t>
-      </w:r>
-      <w:r>
-        <w:t xml:space="preserve">estimates.</w:t>
-      </w:r>
-    </w:p>
-    <w:p>
-      <w:pPr>
-        <w:pStyle w:val="BodyText"/>
-      </w:pPr>
-      <w:r>
-        <w:t xml:space="preserve">CI is off because of dependent data.</w:t>
-      </w:r>
-    </w:p>
-    <w:p>
-      <w:pPr>
-        <w:pStyle w:val="BodyText"/>
-      </w:pPr>
-      <w:r>
         <w:drawing>
           <wp:inline>
             <wp:extent cx="5753100" cy="3554909"/>
@@ -232,7 +201,7 @@
               <a:graphicData uri="http://schemas.openxmlformats.org/drawingml/2006/picture">
                 <pic:pic>
                   <pic:nvPicPr>
-                    <pic:cNvPr descr="figures/unnamed-chunk-2-1.png" id="0" name="Picture"/>
+                    <pic:cNvPr descr="figures/unnamed-chunk-3-1.png" id="0" name="Picture"/>
                     <pic:cNvPicPr>
                       <a:picLocks noChangeArrowheads="1" noChangeAspect="1"/>
                     </pic:cNvPicPr>
@@ -270,1060 +239,6 @@
         <w:pStyle w:val="BodyText"/>
       </w:pPr>
       <w:r>
-        <w:t xml:space="preserve">Check measurements dependency</w:t>
-      </w:r>
-    </w:p>
-    <w:p>
-      <w:pPr>
-        <w:pStyle w:val="SourceCode"/>
-      </w:pPr>
-      <w:r>
-        <w:rPr>
-          <w:rStyle w:val="VerbatimChar"/>
-        </w:rPr>
-        <w:t xml:space="preserve">#&gt; [[1]]</w:t>
-      </w:r>
-      <w:r>
-        <w:br/>
-      </w:r>
-      <w:r>
-        <w:rPr>
-          <w:rStyle w:val="VerbatimChar"/>
-        </w:rPr>
-        <w:t xml:space="preserve">#&gt;   rowname emo_1 emo_2 emo_3 emo_4 emo_5 emo_6</w:t>
-      </w:r>
-      <w:r>
-        <w:br/>
-      </w:r>
-      <w:r>
-        <w:rPr>
-          <w:rStyle w:val="VerbatimChar"/>
-        </w:rPr>
-        <w:t xml:space="preserve">#&gt; 1   emo_1         .52   .42   .46   .25   .36</w:t>
-      </w:r>
-      <w:r>
-        <w:br/>
-      </w:r>
-      <w:r>
-        <w:rPr>
-          <w:rStyle w:val="VerbatimChar"/>
-        </w:rPr>
-        <w:t xml:space="preserve">#&gt; 2   emo_2               .46   .43   .22   .32</w:t>
-      </w:r>
-      <w:r>
-        <w:br/>
-      </w:r>
-      <w:r>
-        <w:rPr>
-          <w:rStyle w:val="VerbatimChar"/>
-        </w:rPr>
-        <w:t xml:space="preserve">#&gt; 3   emo_3                     .54   .18   .18</w:t>
-      </w:r>
-      <w:r>
-        <w:br/>
-      </w:r>
-      <w:r>
-        <w:rPr>
-          <w:rStyle w:val="VerbatimChar"/>
-        </w:rPr>
-        <w:t xml:space="preserve">#&gt; 4   emo_4                           .30   .44</w:t>
-      </w:r>
-      <w:r>
-        <w:br/>
-      </w:r>
-      <w:r>
-        <w:rPr>
-          <w:rStyle w:val="VerbatimChar"/>
-        </w:rPr>
-        <w:t xml:space="preserve">#&gt; 5   emo_5                                 .49</w:t>
-      </w:r>
-      <w:r>
-        <w:br/>
-      </w:r>
-      <w:r>
-        <w:rPr>
-          <w:rStyle w:val="VerbatimChar"/>
-        </w:rPr>
-        <w:t xml:space="preserve">#&gt; 6   emo_6                                    </w:t>
-      </w:r>
-      <w:r>
-        <w:br/>
-      </w:r>
-      <w:r>
-        <w:rPr>
-          <w:rStyle w:val="VerbatimChar"/>
-        </w:rPr>
-        <w:t xml:space="preserve">#&gt; </w:t>
-      </w:r>
-      <w:r>
-        <w:br/>
-      </w:r>
-      <w:r>
-        <w:rPr>
-          <w:rStyle w:val="VerbatimChar"/>
-        </w:rPr>
-        <w:t xml:space="preserve">#&gt; [[2]]</w:t>
-      </w:r>
-      <w:r>
-        <w:br/>
-      </w:r>
-      <w:r>
-        <w:rPr>
-          <w:rStyle w:val="VerbatimChar"/>
-        </w:rPr>
-        <w:t xml:space="preserve">#&gt;   rowname con_1 con_2 con_3 con_4 con_5 con_6</w:t>
-      </w:r>
-      <w:r>
-        <w:br/>
-      </w:r>
-      <w:r>
-        <w:rPr>
-          <w:rStyle w:val="VerbatimChar"/>
-        </w:rPr>
-        <w:t xml:space="preserve">#&gt; 1   con_1         .68   .56   .57   .60   .61</w:t>
-      </w:r>
-      <w:r>
-        <w:br/>
-      </w:r>
-      <w:r>
-        <w:rPr>
-          <w:rStyle w:val="VerbatimChar"/>
-        </w:rPr>
-        <w:t xml:space="preserve">#&gt; 2   con_2               .63   .63   .64   .48</w:t>
-      </w:r>
-      <w:r>
-        <w:br/>
-      </w:r>
-      <w:r>
-        <w:rPr>
-          <w:rStyle w:val="VerbatimChar"/>
-        </w:rPr>
-        <w:t xml:space="preserve">#&gt; 3   con_3                     .76   .60   .58</w:t>
-      </w:r>
-      <w:r>
-        <w:br/>
-      </w:r>
-      <w:r>
-        <w:rPr>
-          <w:rStyle w:val="VerbatimChar"/>
-        </w:rPr>
-        <w:t xml:space="preserve">#&gt; 4   con_4                           .62   .57</w:t>
-      </w:r>
-      <w:r>
-        <w:br/>
-      </w:r>
-      <w:r>
-        <w:rPr>
-          <w:rStyle w:val="VerbatimChar"/>
-        </w:rPr>
-        <w:t xml:space="preserve">#&gt; 5   con_5                                 .67</w:t>
-      </w:r>
-      <w:r>
-        <w:br/>
-      </w:r>
-      <w:r>
-        <w:rPr>
-          <w:rStyle w:val="VerbatimChar"/>
-        </w:rPr>
-        <w:t xml:space="preserve">#&gt; 6   con_6                                    </w:t>
-      </w:r>
-      <w:r>
-        <w:br/>
-      </w:r>
-      <w:r>
-        <w:rPr>
-          <w:rStyle w:val="VerbatimChar"/>
-        </w:rPr>
-        <w:t xml:space="preserve">#&gt; </w:t>
-      </w:r>
-      <w:r>
-        <w:br/>
-      </w:r>
-      <w:r>
-        <w:rPr>
-          <w:rStyle w:val="VerbatimChar"/>
-        </w:rPr>
-        <w:t xml:space="preserve">#&gt; [[3]]</w:t>
-      </w:r>
-      <w:r>
-        <w:br/>
-      </w:r>
-      <w:r>
-        <w:rPr>
-          <w:rStyle w:val="VerbatimChar"/>
-        </w:rPr>
-        <w:t xml:space="preserve">#&gt;   rowname hyp_1 hyp_2 hyp_3 hyp_4 hyp_5 hyp_6</w:t>
-      </w:r>
-      <w:r>
-        <w:br/>
-      </w:r>
-      <w:r>
-        <w:rPr>
-          <w:rStyle w:val="VerbatimChar"/>
-        </w:rPr>
-        <w:t xml:space="preserve">#&gt; 1   hyp_1         .68   .58   .56   .52   .55</w:t>
-      </w:r>
-      <w:r>
-        <w:br/>
-      </w:r>
-      <w:r>
-        <w:rPr>
-          <w:rStyle w:val="VerbatimChar"/>
-        </w:rPr>
-        <w:t xml:space="preserve">#&gt; 2   hyp_2               .61   .61   .59   .49</w:t>
-      </w:r>
-      <w:r>
-        <w:br/>
-      </w:r>
-      <w:r>
-        <w:rPr>
-          <w:rStyle w:val="VerbatimChar"/>
-        </w:rPr>
-        <w:t xml:space="preserve">#&gt; 3   hyp_3                     .76   .54   .55</w:t>
-      </w:r>
-      <w:r>
-        <w:br/>
-      </w:r>
-      <w:r>
-        <w:rPr>
-          <w:rStyle w:val="VerbatimChar"/>
-        </w:rPr>
-        <w:t xml:space="preserve">#&gt; 4   hyp_4                           .60   .54</w:t>
-      </w:r>
-      <w:r>
-        <w:br/>
-      </w:r>
-      <w:r>
-        <w:rPr>
-          <w:rStyle w:val="VerbatimChar"/>
-        </w:rPr>
-        <w:t xml:space="preserve">#&gt; 5   hyp_5                                 .69</w:t>
-      </w:r>
-      <w:r>
-        <w:br/>
-      </w:r>
-      <w:r>
-        <w:rPr>
-          <w:rStyle w:val="VerbatimChar"/>
-        </w:rPr>
-        <w:t xml:space="preserve">#&gt; 6   hyp_6                                    </w:t>
-      </w:r>
-      <w:r>
-        <w:br/>
-      </w:r>
-      <w:r>
-        <w:rPr>
-          <w:rStyle w:val="VerbatimChar"/>
-        </w:rPr>
-        <w:t xml:space="preserve">#&gt; </w:t>
-      </w:r>
-      <w:r>
-        <w:br/>
-      </w:r>
-      <w:r>
-        <w:rPr>
-          <w:rStyle w:val="VerbatimChar"/>
-        </w:rPr>
-        <w:t xml:space="preserve">#&gt; [[4]]</w:t>
-      </w:r>
-      <w:r>
-        <w:br/>
-      </w:r>
-      <w:r>
-        <w:rPr>
-          <w:rStyle w:val="VerbatimChar"/>
-        </w:rPr>
-        <w:t xml:space="preserve">#&gt;   rowname pee_1 pee_2 pee_3 pee_4 pee_5 pee_6</w:t>
-      </w:r>
-      <w:r>
-        <w:br/>
-      </w:r>
-      <w:r>
-        <w:rPr>
-          <w:rStyle w:val="VerbatimChar"/>
-        </w:rPr>
-        <w:t xml:space="preserve">#&gt; 1   pee_1         .58   .47   .53   .27   .44</w:t>
-      </w:r>
-      <w:r>
-        <w:br/>
-      </w:r>
-      <w:r>
-        <w:rPr>
-          <w:rStyle w:val="VerbatimChar"/>
-        </w:rPr>
-        <w:t xml:space="preserve">#&gt; 2   pee_2               .51   .52   .52   .55</w:t>
-      </w:r>
-      <w:r>
-        <w:br/>
-      </w:r>
-      <w:r>
-        <w:rPr>
-          <w:rStyle w:val="VerbatimChar"/>
-        </w:rPr>
-        <w:t xml:space="preserve">#&gt; 3   pee_3                     .63   .33   .47</w:t>
-      </w:r>
-      <w:r>
-        <w:br/>
-      </w:r>
-      <w:r>
-        <w:rPr>
-          <w:rStyle w:val="VerbatimChar"/>
-        </w:rPr>
-        <w:t xml:space="preserve">#&gt; 4   pee_4                           .45   .54</w:t>
-      </w:r>
-      <w:r>
-        <w:br/>
-      </w:r>
-      <w:r>
-        <w:rPr>
-          <w:rStyle w:val="VerbatimChar"/>
-        </w:rPr>
-        <w:t xml:space="preserve">#&gt; 5   pee_5                                 .56</w:t>
-      </w:r>
-      <w:r>
-        <w:br/>
-      </w:r>
-      <w:r>
-        <w:rPr>
-          <w:rStyle w:val="VerbatimChar"/>
-        </w:rPr>
-        <w:t xml:space="preserve">#&gt; 6   pee_6                                    </w:t>
-      </w:r>
-      <w:r>
-        <w:br/>
-      </w:r>
-      <w:r>
-        <w:rPr>
-          <w:rStyle w:val="VerbatimChar"/>
-        </w:rPr>
-        <w:t xml:space="preserve">#&gt; </w:t>
-      </w:r>
-      <w:r>
-        <w:br/>
-      </w:r>
-      <w:r>
-        <w:rPr>
-          <w:rStyle w:val="VerbatimChar"/>
-        </w:rPr>
-        <w:t xml:space="preserve">#&gt; [[5]]</w:t>
-      </w:r>
-      <w:r>
-        <w:br/>
-      </w:r>
-      <w:r>
-        <w:rPr>
-          <w:rStyle w:val="VerbatimChar"/>
-        </w:rPr>
-        <w:t xml:space="preserve">#&gt;   rowname pro_1 pro_2 pro_3 pro_4 pro_5 pro_6</w:t>
-      </w:r>
-      <w:r>
-        <w:br/>
-      </w:r>
-      <w:r>
-        <w:rPr>
-          <w:rStyle w:val="VerbatimChar"/>
-        </w:rPr>
-        <w:t xml:space="preserve">#&gt; 1   pro_1         .66   .48   .48   .42   .46</w:t>
-      </w:r>
-      <w:r>
-        <w:br/>
-      </w:r>
-      <w:r>
-        <w:rPr>
-          <w:rStyle w:val="VerbatimChar"/>
-        </w:rPr>
-        <w:t xml:space="preserve">#&gt; 2   pro_2               .55   .53   .56   .49</w:t>
-      </w:r>
-      <w:r>
-        <w:br/>
-      </w:r>
-      <w:r>
-        <w:rPr>
-          <w:rStyle w:val="VerbatimChar"/>
-        </w:rPr>
-        <w:t xml:space="preserve">#&gt; 3   pro_3                     .68   .50   .46</w:t>
-      </w:r>
-      <w:r>
-        <w:br/>
-      </w:r>
-      <w:r>
-        <w:rPr>
-          <w:rStyle w:val="VerbatimChar"/>
-        </w:rPr>
-        <w:t xml:space="preserve">#&gt; 4   pro_4                           .57   .51</w:t>
-      </w:r>
-      <w:r>
-        <w:br/>
-      </w:r>
-      <w:r>
-        <w:rPr>
-          <w:rStyle w:val="VerbatimChar"/>
-        </w:rPr>
-        <w:t xml:space="preserve">#&gt; 5   pro_5                                 .67</w:t>
-      </w:r>
-      <w:r>
-        <w:br/>
-      </w:r>
-      <w:r>
-        <w:rPr>
-          <w:rStyle w:val="VerbatimChar"/>
-        </w:rPr>
-        <w:t xml:space="preserve">#&gt; 6   pro_6</w:t>
-      </w:r>
-    </w:p>
-    <w:p>
-      <w:pPr>
-        <w:pStyle w:val="FirstParagraph"/>
-      </w:pPr>
-      <w:r>
-        <w:t xml:space="preserve">null model</w:t>
-      </w:r>
-    </w:p>
-    <w:p>
-      <w:pPr>
-        <w:pStyle w:val="SourceCode"/>
-      </w:pPr>
-      <w:r>
-        <w:rPr>
-          <w:rStyle w:val="VerbatimChar"/>
-        </w:rPr>
-        <w:t xml:space="preserve">#&gt; Linear mixed model fit by REML. t-tests use Satterthwaite's method [</w:t>
-      </w:r>
-      <w:r>
-        <w:br/>
-      </w:r>
-      <w:r>
-        <w:rPr>
-          <w:rStyle w:val="VerbatimChar"/>
-        </w:rPr>
-        <w:t xml:space="preserve">#&gt; lmerModLmerTest]</w:t>
-      </w:r>
-      <w:r>
-        <w:br/>
-      </w:r>
-      <w:r>
-        <w:rPr>
-          <w:rStyle w:val="VerbatimChar"/>
-        </w:rPr>
-        <w:t xml:space="preserve">#&gt; Formula: emo ~ (1 | id_pupil)</w:t>
-      </w:r>
-      <w:r>
-        <w:br/>
-      </w:r>
-      <w:r>
-        <w:rPr>
-          <w:rStyle w:val="VerbatimChar"/>
-        </w:rPr>
-        <w:t xml:space="preserve">#&gt;    Data: df_long_zero</w:t>
-      </w:r>
-      <w:r>
-        <w:br/>
-      </w:r>
-      <w:r>
-        <w:rPr>
-          <w:rStyle w:val="VerbatimChar"/>
-        </w:rPr>
-        <w:t xml:space="preserve">#&gt; </w:t>
-      </w:r>
-      <w:r>
-        <w:br/>
-      </w:r>
-      <w:r>
-        <w:rPr>
-          <w:rStyle w:val="VerbatimChar"/>
-        </w:rPr>
-        <w:t xml:space="preserve">#&gt; REML criterion at convergence: 11620.1</w:t>
-      </w:r>
-      <w:r>
-        <w:br/>
-      </w:r>
-      <w:r>
-        <w:rPr>
-          <w:rStyle w:val="VerbatimChar"/>
-        </w:rPr>
-        <w:t xml:space="preserve">#&gt; </w:t>
-      </w:r>
-      <w:r>
-        <w:br/>
-      </w:r>
-      <w:r>
-        <w:rPr>
-          <w:rStyle w:val="VerbatimChar"/>
-        </w:rPr>
-        <w:t xml:space="preserve">#&gt; Scaled residuals: </w:t>
-      </w:r>
-      <w:r>
-        <w:br/>
-      </w:r>
-      <w:r>
-        <w:rPr>
-          <w:rStyle w:val="VerbatimChar"/>
-        </w:rPr>
-        <w:t xml:space="preserve">#&gt;     Min      1Q  Median      3Q     Max </w:t>
-      </w:r>
-      <w:r>
-        <w:br/>
-      </w:r>
-      <w:r>
-        <w:rPr>
-          <w:rStyle w:val="VerbatimChar"/>
-        </w:rPr>
-        <w:t xml:space="preserve">#&gt; -3.3362 -0.6135 -0.0508  0.5567  3.3581 </w:t>
-      </w:r>
-      <w:r>
-        <w:br/>
-      </w:r>
-      <w:r>
-        <w:rPr>
-          <w:rStyle w:val="VerbatimChar"/>
-        </w:rPr>
-        <w:t xml:space="preserve">#&gt; </w:t>
-      </w:r>
-      <w:r>
-        <w:br/>
-      </w:r>
-      <w:r>
-        <w:rPr>
-          <w:rStyle w:val="VerbatimChar"/>
-        </w:rPr>
-        <w:t xml:space="preserve">#&gt; Random effects:</w:t>
-      </w:r>
-      <w:r>
-        <w:br/>
-      </w:r>
-      <w:r>
-        <w:rPr>
-          <w:rStyle w:val="VerbatimChar"/>
-        </w:rPr>
-        <w:t xml:space="preserve">#&gt;  Groups   Name        Variance Std.Dev.</w:t>
-      </w:r>
-      <w:r>
-        <w:br/>
-      </w:r>
-      <w:r>
-        <w:rPr>
-          <w:rStyle w:val="VerbatimChar"/>
-        </w:rPr>
-        <w:t xml:space="preserve">#&gt;  id_pupil (Intercept) 0.3078   0.5548  </w:t>
-      </w:r>
-      <w:r>
-        <w:br/>
-      </w:r>
-      <w:r>
-        <w:rPr>
-          <w:rStyle w:val="VerbatimChar"/>
-        </w:rPr>
-        <w:t xml:space="preserve">#&gt;  Residual             0.3603   0.6003  </w:t>
-      </w:r>
-      <w:r>
-        <w:br/>
-      </w:r>
-      <w:r>
-        <w:rPr>
-          <w:rStyle w:val="VerbatimChar"/>
-        </w:rPr>
-        <w:t xml:space="preserve">#&gt; Number of obs: 5171, groups:  id_pupil, 2045</w:t>
-      </w:r>
-      <w:r>
-        <w:br/>
-      </w:r>
-      <w:r>
-        <w:rPr>
-          <w:rStyle w:val="VerbatimChar"/>
-        </w:rPr>
-        <w:t xml:space="preserve">#&gt; </w:t>
-      </w:r>
-      <w:r>
-        <w:br/>
-      </w:r>
-      <w:r>
-        <w:rPr>
-          <w:rStyle w:val="VerbatimChar"/>
-        </w:rPr>
-        <w:t xml:space="preserve">#&gt; Fixed effects:</w:t>
-      </w:r>
-      <w:r>
-        <w:br/>
-      </w:r>
-      <w:r>
-        <w:rPr>
-          <w:rStyle w:val="VerbatimChar"/>
-        </w:rPr>
-        <w:t xml:space="preserve">#&gt;               Estimate Std. Error         df t value Pr(&gt;|t|)    </w:t>
-      </w:r>
-      <w:r>
-        <w:br/>
-      </w:r>
-      <w:r>
-        <w:rPr>
-          <w:rStyle w:val="VerbatimChar"/>
-        </w:rPr>
-        <w:t xml:space="preserve">#&gt; (Intercept)    0.05184    0.01533 1930.25344   3.382 0.000733 ***</w:t>
-      </w:r>
-      <w:r>
-        <w:br/>
-      </w:r>
-      <w:r>
-        <w:rPr>
-          <w:rStyle w:val="VerbatimChar"/>
-        </w:rPr>
-        <w:t xml:space="preserve">#&gt; ---</w:t>
-      </w:r>
-      <w:r>
-        <w:br/>
-      </w:r>
-      <w:r>
-        <w:rPr>
-          <w:rStyle w:val="VerbatimChar"/>
-        </w:rPr>
-        <w:t xml:space="preserve">#&gt; Signif. codes:  0 '***' 0.001 '**' 0.01 '*' 0.05 '.' 0.1 ' ' 1</w:t>
-      </w:r>
-    </w:p>
-    <w:p>
-      <w:pPr>
-        <w:pStyle w:val="FirstParagraph"/>
-      </w:pPr>
-      <w:r>
-        <w:t xml:space="preserve">random intercept + slope</w:t>
-      </w:r>
-    </w:p>
-    <w:p>
-      <w:pPr>
-        <w:pStyle w:val="BodyText"/>
-      </w:pPr>
-      <w:r>
-        <w:t xml:space="preserve">pupils are nested within classes</w:t>
-      </w:r>
-    </w:p>
-    <w:p>
-      <w:pPr>
-        <w:pStyle w:val="BodyText"/>
-      </w:pPr>
-      <w:r>
-        <w:t xml:space="preserve">TODO: check id_class</w:t>
-      </w:r>
-    </w:p>
-    <w:p>
-      <w:pPr>
-        <w:pStyle w:val="SourceCode"/>
-      </w:pPr>
-      <w:r>
-        <w:rPr>
-          <w:rStyle w:val="VerbatimChar"/>
-        </w:rPr>
-        <w:t xml:space="preserve">#&gt; Linear mixed model fit by REML. t-tests use Satterthwaite's method [</w:t>
-      </w:r>
-      <w:r>
-        <w:br/>
-      </w:r>
-      <w:r>
-        <w:rPr>
-          <w:rStyle w:val="VerbatimChar"/>
-        </w:rPr>
-        <w:t xml:space="preserve">#&gt; lmerModLmerTest]</w:t>
-      </w:r>
-      <w:r>
-        <w:br/>
-      </w:r>
-      <w:r>
-        <w:rPr>
-          <w:rStyle w:val="VerbatimChar"/>
-        </w:rPr>
-        <w:t xml:space="preserve">#&gt; Formula: pro ~ wave_ind * is_intervention2 + age_fst_measur + gender_girl +  </w:t>
-      </w:r>
-      <w:r>
-        <w:br/>
-      </w:r>
-      <w:r>
-        <w:rPr>
-          <w:rStyle w:val="VerbatimChar"/>
-        </w:rPr>
-        <w:t xml:space="preserve">#&gt;     (wave_ind | id_class/id_pupil)</w:t>
-      </w:r>
-      <w:r>
-        <w:br/>
-      </w:r>
-      <w:r>
-        <w:rPr>
-          <w:rStyle w:val="VerbatimChar"/>
-        </w:rPr>
-        <w:t xml:space="preserve">#&gt;    Data: df_long_zero</w:t>
-      </w:r>
-      <w:r>
-        <w:br/>
-      </w:r>
-      <w:r>
-        <w:rPr>
-          <w:rStyle w:val="VerbatimChar"/>
-        </w:rPr>
-        <w:t xml:space="preserve">#&gt; </w:t>
-      </w:r>
-      <w:r>
-        <w:br/>
-      </w:r>
-      <w:r>
-        <w:rPr>
-          <w:rStyle w:val="VerbatimChar"/>
-        </w:rPr>
-        <w:t xml:space="preserve">#&gt; REML criterion at convergence: 7839.4</w:t>
-      </w:r>
-      <w:r>
-        <w:br/>
-      </w:r>
-      <w:r>
-        <w:rPr>
-          <w:rStyle w:val="VerbatimChar"/>
-        </w:rPr>
-        <w:t xml:space="preserve">#&gt; </w:t>
-      </w:r>
-      <w:r>
-        <w:br/>
-      </w:r>
-      <w:r>
-        <w:rPr>
-          <w:rStyle w:val="VerbatimChar"/>
-        </w:rPr>
-        <w:t xml:space="preserve">#&gt; Scaled residuals: </w:t>
-      </w:r>
-      <w:r>
-        <w:br/>
-      </w:r>
-      <w:r>
-        <w:rPr>
-          <w:rStyle w:val="VerbatimChar"/>
-        </w:rPr>
-        <w:t xml:space="preserve">#&gt;     Min      1Q  Median      3Q     Max </w:t>
-      </w:r>
-      <w:r>
-        <w:br/>
-      </w:r>
-      <w:r>
-        <w:rPr>
-          <w:rStyle w:val="VerbatimChar"/>
-        </w:rPr>
-        <w:t xml:space="preserve">#&gt; -3.6559 -0.4795  0.0378  0.5048  3.2846 </w:t>
-      </w:r>
-      <w:r>
-        <w:br/>
-      </w:r>
-      <w:r>
-        <w:rPr>
-          <w:rStyle w:val="VerbatimChar"/>
-        </w:rPr>
-        <w:t xml:space="preserve">#&gt; </w:t>
-      </w:r>
-      <w:r>
-        <w:br/>
-      </w:r>
-      <w:r>
-        <w:rPr>
-          <w:rStyle w:val="VerbatimChar"/>
-        </w:rPr>
-        <w:t xml:space="preserve">#&gt; Random effects:</w:t>
-      </w:r>
-      <w:r>
-        <w:br/>
-      </w:r>
-      <w:r>
-        <w:rPr>
-          <w:rStyle w:val="VerbatimChar"/>
-        </w:rPr>
-        <w:t xml:space="preserve">#&gt;  Groups            Name        Variance Std.Dev. Corr </w:t>
-      </w:r>
-      <w:r>
-        <w:br/>
-      </w:r>
-      <w:r>
-        <w:rPr>
-          <w:rStyle w:val="VerbatimChar"/>
-        </w:rPr>
-        <w:t xml:space="preserve">#&gt;  id_pupil:id_class (Intercept) 0.281589 0.53065       </w:t>
-      </w:r>
-      <w:r>
-        <w:br/>
-      </w:r>
-      <w:r>
-        <w:rPr>
-          <w:rStyle w:val="VerbatimChar"/>
-        </w:rPr>
-        <w:t xml:space="preserve">#&gt;                    wave_ind    0.004993 0.07066  -0.04</w:t>
-      </w:r>
-      <w:r>
-        <w:br/>
-      </w:r>
-      <w:r>
-        <w:rPr>
-          <w:rStyle w:val="VerbatimChar"/>
-        </w:rPr>
-        <w:t xml:space="preserve">#&gt;  id_class          (Intercept) 0.159078 0.39885       </w:t>
-      </w:r>
-      <w:r>
-        <w:br/>
-      </w:r>
-      <w:r>
-        <w:rPr>
-          <w:rStyle w:val="VerbatimChar"/>
-        </w:rPr>
-        <w:t xml:space="preserve">#&gt;                    wave_ind    0.026218 0.16192  -0.25</w:t>
-      </w:r>
-      <w:r>
-        <w:br/>
-      </w:r>
-      <w:r>
-        <w:rPr>
-          <w:rStyle w:val="VerbatimChar"/>
-        </w:rPr>
-        <w:t xml:space="preserve">#&gt;  Residual                      0.230394 0.47999       </w:t>
-      </w:r>
-      <w:r>
-        <w:br/>
-      </w:r>
-      <w:r>
-        <w:rPr>
-          <w:rStyle w:val="VerbatimChar"/>
-        </w:rPr>
-        <w:t xml:space="preserve">#&gt; Number of obs: 3878, groups:  id_pupil:id_class, 1771; id_class, 50</w:t>
-      </w:r>
-      <w:r>
-        <w:br/>
-      </w:r>
-      <w:r>
-        <w:rPr>
-          <w:rStyle w:val="VerbatimChar"/>
-        </w:rPr>
-        <w:t xml:space="preserve">#&gt; </w:t>
-      </w:r>
-      <w:r>
-        <w:br/>
-      </w:r>
-      <w:r>
-        <w:rPr>
-          <w:rStyle w:val="VerbatimChar"/>
-        </w:rPr>
-        <w:t xml:space="preserve">#&gt; Fixed effects:</w:t>
-      </w:r>
-      <w:r>
-        <w:br/>
-      </w:r>
-      <w:r>
-        <w:rPr>
-          <w:rStyle w:val="VerbatimChar"/>
-        </w:rPr>
-        <w:t xml:space="preserve">#&gt;                                         Estimate Std. Error         df t value</w:t>
-      </w:r>
-      <w:r>
-        <w:br/>
-      </w:r>
-      <w:r>
-        <w:rPr>
-          <w:rStyle w:val="VerbatimChar"/>
-        </w:rPr>
-        <w:t xml:space="preserve">#&gt; (Intercept)                             -1.11772    0.14046  610.36731  -7.958</w:t>
-      </w:r>
-      <w:r>
-        <w:br/>
-      </w:r>
-      <w:r>
-        <w:rPr>
-          <w:rStyle w:val="VerbatimChar"/>
-        </w:rPr>
-        <w:t xml:space="preserve">#&gt; wave_ind                                -0.05693    0.07161  339.48098  -0.795</w:t>
-      </w:r>
-      <w:r>
-        <w:br/>
-      </w:r>
-      <w:r>
-        <w:rPr>
-          <w:rStyle w:val="VerbatimChar"/>
-        </w:rPr>
-        <w:t xml:space="preserve">#&gt; is_intervention2experimental            -0.29508    0.08354 1487.25588  -3.532</w:t>
-      </w:r>
-      <w:r>
-        <w:br/>
-      </w:r>
-      <w:r>
-        <w:rPr>
-          <w:rStyle w:val="VerbatimChar"/>
-        </w:rPr>
-        <w:t xml:space="preserve">#&gt; age_fst_measur                           0.23656    0.01908 1709.49351  12.395</w:t>
-      </w:r>
-      <w:r>
-        <w:br/>
-      </w:r>
-      <w:r>
-        <w:rPr>
-          <w:rStyle w:val="VerbatimChar"/>
-        </w:rPr>
-        <w:t xml:space="preserve">#&gt; gender_girlgirls                         0.50044    0.03086 1686.88205  16.218</w:t>
-      </w:r>
-      <w:r>
-        <w:br/>
-      </w:r>
-      <w:r>
-        <w:rPr>
-          <w:rStyle w:val="VerbatimChar"/>
-        </w:rPr>
-        <w:t xml:space="preserve">#&gt; wave_ind:is_intervention2experimental    0.19658    0.06892  911.26985   2.852</w:t>
-      </w:r>
-      <w:r>
-        <w:br/>
-      </w:r>
-      <w:r>
-        <w:rPr>
-          <w:rStyle w:val="VerbatimChar"/>
-        </w:rPr>
-        <w:t xml:space="preserve">#&gt;                                       Pr(&gt;|t|)    </w:t>
-      </w:r>
-      <w:r>
-        <w:br/>
-      </w:r>
-      <w:r>
-        <w:rPr>
-          <w:rStyle w:val="VerbatimChar"/>
-        </w:rPr>
-        <w:t xml:space="preserve">#&gt; (Intercept)                           8.56e-15 ***</w:t>
-      </w:r>
-      <w:r>
-        <w:br/>
-      </w:r>
-      <w:r>
-        <w:rPr>
-          <w:rStyle w:val="VerbatimChar"/>
-        </w:rPr>
-        <w:t xml:space="preserve">#&gt; wave_ind                              0.427179    </w:t>
-      </w:r>
-      <w:r>
-        <w:br/>
-      </w:r>
-      <w:r>
-        <w:rPr>
-          <w:rStyle w:val="VerbatimChar"/>
-        </w:rPr>
-        <w:t xml:space="preserve">#&gt; is_intervention2experimental          0.000425 ***</w:t>
-      </w:r>
-      <w:r>
-        <w:br/>
-      </w:r>
-      <w:r>
-        <w:rPr>
-          <w:rStyle w:val="VerbatimChar"/>
-        </w:rPr>
-        <w:t xml:space="preserve">#&gt; age_fst_measur                         &lt; 2e-16 ***</w:t>
-      </w:r>
-      <w:r>
-        <w:br/>
-      </w:r>
-      <w:r>
-        <w:rPr>
-          <w:rStyle w:val="VerbatimChar"/>
-        </w:rPr>
-        <w:t xml:space="preserve">#&gt; gender_girlgirls                       &lt; 2e-16 ***</w:t>
-      </w:r>
-      <w:r>
-        <w:br/>
-      </w:r>
-      <w:r>
-        <w:rPr>
-          <w:rStyle w:val="VerbatimChar"/>
-        </w:rPr>
-        <w:t xml:space="preserve">#&gt; wave_ind:is_intervention2experimental 0.004440 ** </w:t>
-      </w:r>
-      <w:r>
-        <w:br/>
-      </w:r>
-      <w:r>
-        <w:rPr>
-          <w:rStyle w:val="VerbatimChar"/>
-        </w:rPr>
-        <w:t xml:space="preserve">#&gt; ---</w:t>
-      </w:r>
-      <w:r>
-        <w:br/>
-      </w:r>
-      <w:r>
-        <w:rPr>
-          <w:rStyle w:val="VerbatimChar"/>
-        </w:rPr>
-        <w:t xml:space="preserve">#&gt; Signif. codes:  0 '***' 0.001 '**' 0.01 '*' 0.05 '.' 0.1 ' ' 1</w:t>
-      </w:r>
-      <w:r>
-        <w:br/>
-      </w:r>
-      <w:r>
-        <w:rPr>
-          <w:rStyle w:val="VerbatimChar"/>
-        </w:rPr>
-        <w:t xml:space="preserve">#&gt; </w:t>
-      </w:r>
-      <w:r>
-        <w:br/>
-      </w:r>
-      <w:r>
-        <w:rPr>
-          <w:rStyle w:val="VerbatimChar"/>
-        </w:rPr>
-        <w:t xml:space="preserve">#&gt; Correlation of Fixed Effects:</w:t>
-      </w:r>
-      <w:r>
-        <w:br/>
-      </w:r>
-      <w:r>
-        <w:rPr>
-          <w:rStyle w:val="VerbatimChar"/>
-        </w:rPr>
-        <w:t xml:space="preserve">#&gt;             (Intr) wav_nd is_nt2 ag_fs_ gndr_g</w:t>
-      </w:r>
-      <w:r>
-        <w:br/>
-      </w:r>
-      <w:r>
-        <w:rPr>
-          <w:rStyle w:val="VerbatimChar"/>
-        </w:rPr>
-        <w:t xml:space="preserve">#&gt; wave_ind    -0.309                            </w:t>
-      </w:r>
-      <w:r>
-        <w:br/>
-      </w:r>
-      <w:r>
-        <w:rPr>
-          <w:rStyle w:val="VerbatimChar"/>
-        </w:rPr>
-        <w:t xml:space="preserve">#&gt; is_ntrvntn2 -0.671  0.421                     </w:t>
-      </w:r>
-      <w:r>
-        <w:br/>
-      </w:r>
-      <w:r>
-        <w:rPr>
-          <w:rStyle w:val="VerbatimChar"/>
-        </w:rPr>
-        <w:t xml:space="preserve">#&gt; age_fst_msr -0.690  0.018  0.165              </w:t>
-      </w:r>
-      <w:r>
-        <w:br/>
-      </w:r>
-      <w:r>
-        <w:rPr>
-          <w:rStyle w:val="VerbatimChar"/>
-        </w:rPr>
-        <w:t xml:space="preserve">#&gt; gndr_grlgrl -0.159  0.004  0.044  0.042       </w:t>
-      </w:r>
-      <w:r>
-        <w:br/>
-      </w:r>
-      <w:r>
-        <w:rPr>
-          <w:rStyle w:val="VerbatimChar"/>
-        </w:rPr>
-        <w:t xml:space="preserve">#&gt; wv_nd:s_nt2  0.266 -0.919 -0.450  0.000 -0.006</w:t>
-      </w:r>
-    </w:p>
-    <w:p>
-      <w:pPr>
-        <w:pStyle w:val="FirstParagraph"/>
-      </w:pPr>
-      <w:r>
         <w:drawing>
           <wp:inline>
             <wp:extent cx="5753100" cy="3554909"/>
@@ -1333,7 +248,7 @@
               <a:graphicData uri="http://schemas.openxmlformats.org/drawingml/2006/picture">
                 <pic:pic>
                   <pic:nvPicPr>
-                    <pic:cNvPr descr="figures/unnamed-chunk-6-1.png" id="0" name="Picture"/>
+                    <pic:cNvPr descr="figures/unnamed-chunk-4-1.png" id="0" name="Picture"/>
                     <pic:cNvPicPr>
                       <a:picLocks noChangeArrowheads="1" noChangeAspect="1"/>
                     </pic:cNvPicPr>
@@ -1371,6 +286,2749 @@
         <w:pStyle w:val="BodyText"/>
       </w:pPr>
       <w:r>
+        <w:rPr>
+          <w:i/>
+        </w:rPr>
+        <w:t xml:space="preserve">Test</w:t>
+      </w:r>
+      <w:r>
+        <w:t xml:space="preserve"> </w:t>
+      </w:r>
+      <w:r>
+        <w:t xml:space="preserve">tabulek – time dependency</w:t>
+      </w:r>
+    </w:p>
+    <w:tbl xmlns:w="http://schemas.openxmlformats.org/wordprocessingml/2006/main" xmlns:r="http://schemas.openxmlformats.org/officeDocument/2006/relationships" xmlns:w14="http://schemas.microsoft.com/office/word/2010/wordml" xmlns:wp="http://schemas.openxmlformats.org/drawingml/2006/wordprocessingDrawing" xmlns:a="http://schemas.openxmlformats.org/drawingml/2006/main" xmlns:pic="http://schemas.openxmlformats.org/drawingml/2006/picture">
+      <w:tblPr>
+        <w:tblLayout w:type="fixed"/>
+        <w:jc w:val="center"/>
+      </w:tblPr>
+      <w:tblGrid>
+        <w:gridCol w:w="1080"/>
+        <w:gridCol w:w="1080"/>
+        <w:gridCol w:w="1080"/>
+        <w:gridCol w:w="1080"/>
+        <w:gridCol w:w="1080"/>
+        <w:gridCol w:w="1080"/>
+        <w:gridCol w:w="1080"/>
+      </w:tblGrid>
+      <w:tr>
+        <w:trPr>
+          <w:cantSplit/>
+          <w:trHeight w:val="360" w:hRule="auto"/>
+          <w:tblHeader/>
+        </w:trPr>
+        <w:tc>
+          <w:tcPr>
+            <w:tcBorders>
+              <w:bottom w:val="single" w:sz="16" w:space="0" w:color="000000"/>
+              <w:top w:val="single" w:sz="16" w:space="0" w:color="000000"/>
+            </w:tcBorders>
+            <w:shd w:val="clear" w:color="auto" w:fill="FFFFFF"/>
+            <w:tcMar>
+              <w:top w:w="0" w:type="dxa"/>
+              <w:bottom w:w="0" w:type="dxa"/>
+              <w:left w:w="0" w:type="dxa"/>
+              <w:right w:w="0" w:type="dxa"/>
+            </w:tcMar>
+            <w:vAlign w:val="center"/>
+          </w:tcPr>
+          <w:p>
+            <w:pPr>
+              <w:jc w:val="right"/>
+              <w:spacing w:after="40" w:before="40"/>
+              <w:ind w:firstLine="0" w:left="100" w:right="100"/>
+            </w:pPr>
+            <w:r xmlns:w="http://schemas.openxmlformats.org/wordprocessingml/2006/main" xmlns:wp="http://schemas.openxmlformats.org/drawingml/2006/wordprocessingDrawing" xmlns:r="http://schemas.openxmlformats.org/officeDocument/2006/relationships" xmlns:w14="http://schemas.microsoft.com/office/word/2010/wordml">
+              <w:rPr>
+                <w:rFonts w:ascii="Roboto" w:hAnsi="Roboto" w:eastAsia="Roboto" w:cs="Roboto"/>
+                <w:sz w:val="22"/>
+                <w:szCs w:val="22"/>
+                <w:color w:val="111111"/>
+              </w:rPr>
+              <w:t xml:space="preserve">rowname</w:t>
+            </w:r>
+          </w:p>
+        </w:tc>
+        <w:tc>
+          <w:tcPr>
+            <w:tcBorders>
+              <w:bottom w:val="single" w:sz="16" w:space="0" w:color="000000"/>
+              <w:top w:val="single" w:sz="16" w:space="0" w:color="000000"/>
+            </w:tcBorders>
+            <w:shd w:val="clear" w:color="auto" w:fill="FFFFFF"/>
+            <w:tcMar>
+              <w:top w:w="0" w:type="dxa"/>
+              <w:bottom w:w="0" w:type="dxa"/>
+              <w:left w:w="0" w:type="dxa"/>
+              <w:right w:w="0" w:type="dxa"/>
+            </w:tcMar>
+            <w:vAlign w:val="center"/>
+          </w:tcPr>
+          <w:p>
+            <w:pPr>
+              <w:jc w:val="right"/>
+              <w:spacing w:after="40" w:before="40"/>
+              <w:ind w:firstLine="0" w:left="100" w:right="100"/>
+            </w:pPr>
+            <w:r xmlns:w="http://schemas.openxmlformats.org/wordprocessingml/2006/main" xmlns:wp="http://schemas.openxmlformats.org/drawingml/2006/wordprocessingDrawing" xmlns:r="http://schemas.openxmlformats.org/officeDocument/2006/relationships" xmlns:w14="http://schemas.microsoft.com/office/word/2010/wordml">
+              <w:rPr>
+                <w:rFonts w:ascii="Roboto" w:hAnsi="Roboto" w:eastAsia="Roboto" w:cs="Roboto"/>
+                <w:sz w:val="22"/>
+                <w:szCs w:val="22"/>
+                <w:color w:val="111111"/>
+              </w:rPr>
+              <w:t xml:space="preserve">pro_1</w:t>
+            </w:r>
+          </w:p>
+        </w:tc>
+        <w:tc>
+          <w:tcPr>
+            <w:tcBorders>
+              <w:bottom w:val="single" w:sz="16" w:space="0" w:color="000000"/>
+              <w:top w:val="single" w:sz="16" w:space="0" w:color="000000"/>
+            </w:tcBorders>
+            <w:shd w:val="clear" w:color="auto" w:fill="FFFFFF"/>
+            <w:tcMar>
+              <w:top w:w="0" w:type="dxa"/>
+              <w:bottom w:w="0" w:type="dxa"/>
+              <w:left w:w="0" w:type="dxa"/>
+              <w:right w:w="0" w:type="dxa"/>
+            </w:tcMar>
+            <w:vAlign w:val="center"/>
+          </w:tcPr>
+          <w:p>
+            <w:pPr>
+              <w:jc w:val="right"/>
+              <w:spacing w:after="40" w:before="40"/>
+              <w:ind w:firstLine="0" w:left="100" w:right="100"/>
+            </w:pPr>
+            <w:r xmlns:w="http://schemas.openxmlformats.org/wordprocessingml/2006/main" xmlns:wp="http://schemas.openxmlformats.org/drawingml/2006/wordprocessingDrawing" xmlns:r="http://schemas.openxmlformats.org/officeDocument/2006/relationships" xmlns:w14="http://schemas.microsoft.com/office/word/2010/wordml">
+              <w:rPr>
+                <w:rFonts w:ascii="Roboto" w:hAnsi="Roboto" w:eastAsia="Roboto" w:cs="Roboto"/>
+                <w:sz w:val="22"/>
+                <w:szCs w:val="22"/>
+                <w:color w:val="111111"/>
+              </w:rPr>
+              <w:t xml:space="preserve">pro_2</w:t>
+            </w:r>
+          </w:p>
+        </w:tc>
+        <w:tc>
+          <w:tcPr>
+            <w:tcBorders>
+              <w:bottom w:val="single" w:sz="16" w:space="0" w:color="000000"/>
+              <w:top w:val="single" w:sz="16" w:space="0" w:color="000000"/>
+            </w:tcBorders>
+            <w:shd w:val="clear" w:color="auto" w:fill="FFFFFF"/>
+            <w:tcMar>
+              <w:top w:w="0" w:type="dxa"/>
+              <w:bottom w:w="0" w:type="dxa"/>
+              <w:left w:w="0" w:type="dxa"/>
+              <w:right w:w="0" w:type="dxa"/>
+            </w:tcMar>
+            <w:vAlign w:val="center"/>
+          </w:tcPr>
+          <w:p>
+            <w:pPr>
+              <w:jc w:val="right"/>
+              <w:spacing w:after="40" w:before="40"/>
+              <w:ind w:firstLine="0" w:left="100" w:right="100"/>
+            </w:pPr>
+            <w:r xmlns:w="http://schemas.openxmlformats.org/wordprocessingml/2006/main" xmlns:wp="http://schemas.openxmlformats.org/drawingml/2006/wordprocessingDrawing" xmlns:r="http://schemas.openxmlformats.org/officeDocument/2006/relationships" xmlns:w14="http://schemas.microsoft.com/office/word/2010/wordml">
+              <w:rPr>
+                <w:rFonts w:ascii="Roboto" w:hAnsi="Roboto" w:eastAsia="Roboto" w:cs="Roboto"/>
+                <w:sz w:val="22"/>
+                <w:szCs w:val="22"/>
+                <w:color w:val="111111"/>
+              </w:rPr>
+              <w:t xml:space="preserve">pro_3</w:t>
+            </w:r>
+          </w:p>
+        </w:tc>
+        <w:tc>
+          <w:tcPr>
+            <w:tcBorders>
+              <w:bottom w:val="single" w:sz="16" w:space="0" w:color="000000"/>
+              <w:top w:val="single" w:sz="16" w:space="0" w:color="000000"/>
+            </w:tcBorders>
+            <w:shd w:val="clear" w:color="auto" w:fill="FFFFFF"/>
+            <w:tcMar>
+              <w:top w:w="0" w:type="dxa"/>
+              <w:bottom w:w="0" w:type="dxa"/>
+              <w:left w:w="0" w:type="dxa"/>
+              <w:right w:w="0" w:type="dxa"/>
+            </w:tcMar>
+            <w:vAlign w:val="center"/>
+          </w:tcPr>
+          <w:p>
+            <w:pPr>
+              <w:jc w:val="right"/>
+              <w:spacing w:after="40" w:before="40"/>
+              <w:ind w:firstLine="0" w:left="100" w:right="100"/>
+            </w:pPr>
+            <w:r xmlns:w="http://schemas.openxmlformats.org/wordprocessingml/2006/main" xmlns:wp="http://schemas.openxmlformats.org/drawingml/2006/wordprocessingDrawing" xmlns:r="http://schemas.openxmlformats.org/officeDocument/2006/relationships" xmlns:w14="http://schemas.microsoft.com/office/word/2010/wordml">
+              <w:rPr>
+                <w:rFonts w:ascii="Roboto" w:hAnsi="Roboto" w:eastAsia="Roboto" w:cs="Roboto"/>
+                <w:sz w:val="22"/>
+                <w:szCs w:val="22"/>
+                <w:color w:val="111111"/>
+              </w:rPr>
+              <w:t xml:space="preserve">pro_4</w:t>
+            </w:r>
+          </w:p>
+        </w:tc>
+        <w:tc>
+          <w:tcPr>
+            <w:tcBorders>
+              <w:bottom w:val="single" w:sz="16" w:space="0" w:color="000000"/>
+              <w:top w:val="single" w:sz="16" w:space="0" w:color="000000"/>
+            </w:tcBorders>
+            <w:shd w:val="clear" w:color="auto" w:fill="FFFFFF"/>
+            <w:tcMar>
+              <w:top w:w="0" w:type="dxa"/>
+              <w:bottom w:w="0" w:type="dxa"/>
+              <w:left w:w="0" w:type="dxa"/>
+              <w:right w:w="0" w:type="dxa"/>
+            </w:tcMar>
+            <w:vAlign w:val="center"/>
+          </w:tcPr>
+          <w:p>
+            <w:pPr>
+              <w:jc w:val="right"/>
+              <w:spacing w:after="40" w:before="40"/>
+              <w:ind w:firstLine="0" w:left="100" w:right="100"/>
+            </w:pPr>
+            <w:r xmlns:w="http://schemas.openxmlformats.org/wordprocessingml/2006/main" xmlns:wp="http://schemas.openxmlformats.org/drawingml/2006/wordprocessingDrawing" xmlns:r="http://schemas.openxmlformats.org/officeDocument/2006/relationships" xmlns:w14="http://schemas.microsoft.com/office/word/2010/wordml">
+              <w:rPr>
+                <w:rFonts w:ascii="Roboto" w:hAnsi="Roboto" w:eastAsia="Roboto" w:cs="Roboto"/>
+                <w:sz w:val="22"/>
+                <w:szCs w:val="22"/>
+                <w:color w:val="111111"/>
+              </w:rPr>
+              <w:t xml:space="preserve">pro_5</w:t>
+            </w:r>
+          </w:p>
+        </w:tc>
+        <w:tc>
+          <w:tcPr>
+            <w:tcBorders>
+              <w:bottom w:val="single" w:sz="16" w:space="0" w:color="000000"/>
+              <w:top w:val="single" w:sz="16" w:space="0" w:color="000000"/>
+            </w:tcBorders>
+            <w:shd w:val="clear" w:color="auto" w:fill="FFFFFF"/>
+            <w:tcMar>
+              <w:top w:w="0" w:type="dxa"/>
+              <w:bottom w:w="0" w:type="dxa"/>
+              <w:left w:w="0" w:type="dxa"/>
+              <w:right w:w="0" w:type="dxa"/>
+            </w:tcMar>
+            <w:vAlign w:val="center"/>
+          </w:tcPr>
+          <w:p>
+            <w:pPr>
+              <w:jc w:val="right"/>
+              <w:spacing w:after="40" w:before="40"/>
+              <w:ind w:firstLine="0" w:left="100" w:right="100"/>
+            </w:pPr>
+            <w:r xmlns:w="http://schemas.openxmlformats.org/wordprocessingml/2006/main" xmlns:wp="http://schemas.openxmlformats.org/drawingml/2006/wordprocessingDrawing" xmlns:r="http://schemas.openxmlformats.org/officeDocument/2006/relationships" xmlns:w14="http://schemas.microsoft.com/office/word/2010/wordml">
+              <w:rPr>
+                <w:rFonts w:ascii="Roboto" w:hAnsi="Roboto" w:eastAsia="Roboto" w:cs="Roboto"/>
+                <w:sz w:val="22"/>
+                <w:szCs w:val="22"/>
+                <w:color w:val="111111"/>
+              </w:rPr>
+              <w:t xml:space="preserve">pro_6</w:t>
+            </w:r>
+          </w:p>
+        </w:tc>
+      </w:tr>
+      <w:tr>
+        <w:trPr>
+          <w:cantSplit/>
+          <w:trHeight w:val="360" w:hRule="auto"/>
+        </w:trPr>
+        <w:tc>
+          <w:tcPr>
+            <w:tcBorders/>
+            <w:shd w:val="clear" w:color="auto" w:fill="FFFFFF"/>
+            <w:tcMar>
+              <w:top w:w="0" w:type="dxa"/>
+              <w:bottom w:w="0" w:type="dxa"/>
+              <w:left w:w="0" w:type="dxa"/>
+              <w:right w:w="0" w:type="dxa"/>
+            </w:tcMar>
+            <w:vAlign w:val="center"/>
+          </w:tcPr>
+          <w:p>
+            <w:pPr>
+              <w:jc w:val="right"/>
+              <w:spacing w:after="40" w:before="40"/>
+              <w:ind w:firstLine="0" w:left="100" w:right="100"/>
+            </w:pPr>
+            <w:r xmlns:w="http://schemas.openxmlformats.org/wordprocessingml/2006/main" xmlns:wp="http://schemas.openxmlformats.org/drawingml/2006/wordprocessingDrawing" xmlns:r="http://schemas.openxmlformats.org/officeDocument/2006/relationships" xmlns:w14="http://schemas.microsoft.com/office/word/2010/wordml">
+              <w:rPr>
+                <w:rFonts w:ascii="Roboto" w:hAnsi="Roboto" w:eastAsia="Roboto" w:cs="Roboto"/>
+                <w:sz w:val="22"/>
+                <w:szCs w:val="22"/>
+                <w:color w:val="111111"/>
+              </w:rPr>
+              <w:t xml:space="preserve">pro_1</w:t>
+            </w:r>
+          </w:p>
+        </w:tc>
+        <w:tc>
+          <w:tcPr>
+            <w:tcBorders/>
+            <w:shd w:val="clear" w:color="auto" w:fill="FFFFFF"/>
+            <w:tcMar>
+              <w:top w:w="0" w:type="dxa"/>
+              <w:bottom w:w="0" w:type="dxa"/>
+              <w:left w:w="0" w:type="dxa"/>
+              <w:right w:w="0" w:type="dxa"/>
+            </w:tcMar>
+            <w:vAlign w:val="center"/>
+          </w:tcPr>
+          <w:p>
+            <w:pPr>
+              <w:jc w:val="right"/>
+              <w:spacing w:after="40" w:before="40"/>
+              <w:ind w:firstLine="0" w:left="100" w:right="100"/>
+            </w:pPr>
+            <w:r xmlns:w="http://schemas.openxmlformats.org/wordprocessingml/2006/main" xmlns:wp="http://schemas.openxmlformats.org/drawingml/2006/wordprocessingDrawing" xmlns:r="http://schemas.openxmlformats.org/officeDocument/2006/relationships" xmlns:w14="http://schemas.microsoft.com/office/word/2010/wordml">
+              <w:rPr>
+                <w:rFonts w:ascii="Roboto" w:hAnsi="Roboto" w:eastAsia="Roboto" w:cs="Roboto"/>
+                <w:sz w:val="22"/>
+                <w:szCs w:val="22"/>
+                <w:color w:val="111111"/>
+              </w:rPr>
+              <w:t xml:space="preserve"/>
+            </w:r>
+          </w:p>
+        </w:tc>
+        <w:tc>
+          <w:tcPr>
+            <w:tcBorders/>
+            <w:shd w:val="clear" w:color="auto" w:fill="FFFFFF"/>
+            <w:tcMar>
+              <w:top w:w="0" w:type="dxa"/>
+              <w:bottom w:w="0" w:type="dxa"/>
+              <w:left w:w="0" w:type="dxa"/>
+              <w:right w:w="0" w:type="dxa"/>
+            </w:tcMar>
+            <w:vAlign w:val="center"/>
+          </w:tcPr>
+          <w:p>
+            <w:pPr>
+              <w:jc w:val="right"/>
+              <w:spacing w:after="40" w:before="40"/>
+              <w:ind w:firstLine="0" w:left="100" w:right="100"/>
+            </w:pPr>
+            <w:r xmlns:w="http://schemas.openxmlformats.org/wordprocessingml/2006/main" xmlns:wp="http://schemas.openxmlformats.org/drawingml/2006/wordprocessingDrawing" xmlns:r="http://schemas.openxmlformats.org/officeDocument/2006/relationships" xmlns:w14="http://schemas.microsoft.com/office/word/2010/wordml">
+              <w:rPr>
+                <w:rFonts w:ascii="Roboto" w:hAnsi="Roboto" w:eastAsia="Roboto" w:cs="Roboto"/>
+                <w:sz w:val="22"/>
+                <w:szCs w:val="22"/>
+                <w:color w:val="111111"/>
+              </w:rPr>
+              <w:t xml:space="preserve"> .66</w:t>
+            </w:r>
+          </w:p>
+        </w:tc>
+        <w:tc>
+          <w:tcPr>
+            <w:tcBorders/>
+            <w:shd w:val="clear" w:color="auto" w:fill="FFFFFF"/>
+            <w:tcMar>
+              <w:top w:w="0" w:type="dxa"/>
+              <w:bottom w:w="0" w:type="dxa"/>
+              <w:left w:w="0" w:type="dxa"/>
+              <w:right w:w="0" w:type="dxa"/>
+            </w:tcMar>
+            <w:vAlign w:val="center"/>
+          </w:tcPr>
+          <w:p>
+            <w:pPr>
+              <w:jc w:val="right"/>
+              <w:spacing w:after="40" w:before="40"/>
+              <w:ind w:firstLine="0" w:left="100" w:right="100"/>
+            </w:pPr>
+            <w:r xmlns:w="http://schemas.openxmlformats.org/wordprocessingml/2006/main" xmlns:wp="http://schemas.openxmlformats.org/drawingml/2006/wordprocessingDrawing" xmlns:r="http://schemas.openxmlformats.org/officeDocument/2006/relationships" xmlns:w14="http://schemas.microsoft.com/office/word/2010/wordml">
+              <w:rPr>
+                <w:rFonts w:ascii="Roboto" w:hAnsi="Roboto" w:eastAsia="Roboto" w:cs="Roboto"/>
+                <w:sz w:val="22"/>
+                <w:szCs w:val="22"/>
+                <w:color w:val="111111"/>
+              </w:rPr>
+              <w:t xml:space="preserve"> .48</w:t>
+            </w:r>
+          </w:p>
+        </w:tc>
+        <w:tc>
+          <w:tcPr>
+            <w:tcBorders/>
+            <w:shd w:val="clear" w:color="auto" w:fill="FFFFFF"/>
+            <w:tcMar>
+              <w:top w:w="0" w:type="dxa"/>
+              <w:bottom w:w="0" w:type="dxa"/>
+              <w:left w:w="0" w:type="dxa"/>
+              <w:right w:w="0" w:type="dxa"/>
+            </w:tcMar>
+            <w:vAlign w:val="center"/>
+          </w:tcPr>
+          <w:p>
+            <w:pPr>
+              <w:jc w:val="right"/>
+              <w:spacing w:after="40" w:before="40"/>
+              <w:ind w:firstLine="0" w:left="100" w:right="100"/>
+            </w:pPr>
+            <w:r xmlns:w="http://schemas.openxmlformats.org/wordprocessingml/2006/main" xmlns:wp="http://schemas.openxmlformats.org/drawingml/2006/wordprocessingDrawing" xmlns:r="http://schemas.openxmlformats.org/officeDocument/2006/relationships" xmlns:w14="http://schemas.microsoft.com/office/word/2010/wordml">
+              <w:rPr>
+                <w:rFonts w:ascii="Roboto" w:hAnsi="Roboto" w:eastAsia="Roboto" w:cs="Roboto"/>
+                <w:sz w:val="22"/>
+                <w:szCs w:val="22"/>
+                <w:color w:val="111111"/>
+              </w:rPr>
+              <w:t xml:space="preserve"> .48</w:t>
+            </w:r>
+          </w:p>
+        </w:tc>
+        <w:tc>
+          <w:tcPr>
+            <w:tcBorders/>
+            <w:shd w:val="clear" w:color="auto" w:fill="FFFFFF"/>
+            <w:tcMar>
+              <w:top w:w="0" w:type="dxa"/>
+              <w:bottom w:w="0" w:type="dxa"/>
+              <w:left w:w="0" w:type="dxa"/>
+              <w:right w:w="0" w:type="dxa"/>
+            </w:tcMar>
+            <w:vAlign w:val="center"/>
+          </w:tcPr>
+          <w:p>
+            <w:pPr>
+              <w:jc w:val="right"/>
+              <w:spacing w:after="40" w:before="40"/>
+              <w:ind w:firstLine="0" w:left="100" w:right="100"/>
+            </w:pPr>
+            <w:r xmlns:w="http://schemas.openxmlformats.org/wordprocessingml/2006/main" xmlns:wp="http://schemas.openxmlformats.org/drawingml/2006/wordprocessingDrawing" xmlns:r="http://schemas.openxmlformats.org/officeDocument/2006/relationships" xmlns:w14="http://schemas.microsoft.com/office/word/2010/wordml">
+              <w:rPr>
+                <w:rFonts w:ascii="Roboto" w:hAnsi="Roboto" w:eastAsia="Roboto" w:cs="Roboto"/>
+                <w:sz w:val="22"/>
+                <w:szCs w:val="22"/>
+                <w:color w:val="111111"/>
+              </w:rPr>
+              <w:t xml:space="preserve"> .42</w:t>
+            </w:r>
+          </w:p>
+        </w:tc>
+        <w:tc>
+          <w:tcPr>
+            <w:tcBorders/>
+            <w:shd w:val="clear" w:color="auto" w:fill="FFFFFF"/>
+            <w:tcMar>
+              <w:top w:w="0" w:type="dxa"/>
+              <w:bottom w:w="0" w:type="dxa"/>
+              <w:left w:w="0" w:type="dxa"/>
+              <w:right w:w="0" w:type="dxa"/>
+            </w:tcMar>
+            <w:vAlign w:val="center"/>
+          </w:tcPr>
+          <w:p>
+            <w:pPr>
+              <w:jc w:val="right"/>
+              <w:spacing w:after="40" w:before="40"/>
+              <w:ind w:firstLine="0" w:left="100" w:right="100"/>
+            </w:pPr>
+            <w:r xmlns:w="http://schemas.openxmlformats.org/wordprocessingml/2006/main" xmlns:wp="http://schemas.openxmlformats.org/drawingml/2006/wordprocessingDrawing" xmlns:r="http://schemas.openxmlformats.org/officeDocument/2006/relationships" xmlns:w14="http://schemas.microsoft.com/office/word/2010/wordml">
+              <w:rPr>
+                <w:rFonts w:ascii="Roboto" w:hAnsi="Roboto" w:eastAsia="Roboto" w:cs="Roboto"/>
+                <w:sz w:val="22"/>
+                <w:szCs w:val="22"/>
+                <w:color w:val="111111"/>
+              </w:rPr>
+              <w:t xml:space="preserve"> .46</w:t>
+            </w:r>
+          </w:p>
+        </w:tc>
+      </w:tr>
+      <w:tr>
+        <w:trPr>
+          <w:cantSplit/>
+          <w:trHeight w:val="360" w:hRule="auto"/>
+        </w:trPr>
+        <w:tc>
+          <w:tcPr>
+            <w:tcBorders/>
+            <w:shd w:val="clear" w:color="auto" w:fill="FFFFFF"/>
+            <w:tcMar>
+              <w:top w:w="0" w:type="dxa"/>
+              <w:bottom w:w="0" w:type="dxa"/>
+              <w:left w:w="0" w:type="dxa"/>
+              <w:right w:w="0" w:type="dxa"/>
+            </w:tcMar>
+            <w:vAlign w:val="center"/>
+          </w:tcPr>
+          <w:p>
+            <w:pPr>
+              <w:jc w:val="right"/>
+              <w:spacing w:after="40" w:before="40"/>
+              <w:ind w:firstLine="0" w:left="100" w:right="100"/>
+            </w:pPr>
+            <w:r xmlns:w="http://schemas.openxmlformats.org/wordprocessingml/2006/main" xmlns:wp="http://schemas.openxmlformats.org/drawingml/2006/wordprocessingDrawing" xmlns:r="http://schemas.openxmlformats.org/officeDocument/2006/relationships" xmlns:w14="http://schemas.microsoft.com/office/word/2010/wordml">
+              <w:rPr>
+                <w:rFonts w:ascii="Roboto" w:hAnsi="Roboto" w:eastAsia="Roboto" w:cs="Roboto"/>
+                <w:sz w:val="22"/>
+                <w:szCs w:val="22"/>
+                <w:color w:val="111111"/>
+              </w:rPr>
+              <w:t xml:space="preserve">pro_2</w:t>
+            </w:r>
+          </w:p>
+        </w:tc>
+        <w:tc>
+          <w:tcPr>
+            <w:tcBorders/>
+            <w:shd w:val="clear" w:color="auto" w:fill="FFFFFF"/>
+            <w:tcMar>
+              <w:top w:w="0" w:type="dxa"/>
+              <w:bottom w:w="0" w:type="dxa"/>
+              <w:left w:w="0" w:type="dxa"/>
+              <w:right w:w="0" w:type="dxa"/>
+            </w:tcMar>
+            <w:vAlign w:val="center"/>
+          </w:tcPr>
+          <w:p>
+            <w:pPr>
+              <w:jc w:val="right"/>
+              <w:spacing w:after="40" w:before="40"/>
+              <w:ind w:firstLine="0" w:left="100" w:right="100"/>
+            </w:pPr>
+            <w:r xmlns:w="http://schemas.openxmlformats.org/wordprocessingml/2006/main" xmlns:wp="http://schemas.openxmlformats.org/drawingml/2006/wordprocessingDrawing" xmlns:r="http://schemas.openxmlformats.org/officeDocument/2006/relationships" xmlns:w14="http://schemas.microsoft.com/office/word/2010/wordml">
+              <w:rPr>
+                <w:rFonts w:ascii="Roboto" w:hAnsi="Roboto" w:eastAsia="Roboto" w:cs="Roboto"/>
+                <w:sz w:val="22"/>
+                <w:szCs w:val="22"/>
+                <w:color w:val="111111"/>
+              </w:rPr>
+              <w:t xml:space="preserve"/>
+            </w:r>
+          </w:p>
+        </w:tc>
+        <w:tc>
+          <w:tcPr>
+            <w:tcBorders/>
+            <w:shd w:val="clear" w:color="auto" w:fill="FFFFFF"/>
+            <w:tcMar>
+              <w:top w:w="0" w:type="dxa"/>
+              <w:bottom w:w="0" w:type="dxa"/>
+              <w:left w:w="0" w:type="dxa"/>
+              <w:right w:w="0" w:type="dxa"/>
+            </w:tcMar>
+            <w:vAlign w:val="center"/>
+          </w:tcPr>
+          <w:p>
+            <w:pPr>
+              <w:jc w:val="right"/>
+              <w:spacing w:after="40" w:before="40"/>
+              <w:ind w:firstLine="0" w:left="100" w:right="100"/>
+            </w:pPr>
+            <w:r xmlns:w="http://schemas.openxmlformats.org/wordprocessingml/2006/main" xmlns:wp="http://schemas.openxmlformats.org/drawingml/2006/wordprocessingDrawing" xmlns:r="http://schemas.openxmlformats.org/officeDocument/2006/relationships" xmlns:w14="http://schemas.microsoft.com/office/word/2010/wordml">
+              <w:rPr>
+                <w:rFonts w:ascii="Roboto" w:hAnsi="Roboto" w:eastAsia="Roboto" w:cs="Roboto"/>
+                <w:sz w:val="22"/>
+                <w:szCs w:val="22"/>
+                <w:color w:val="111111"/>
+              </w:rPr>
+              <w:t xml:space="preserve">    </w:t>
+            </w:r>
+          </w:p>
+        </w:tc>
+        <w:tc>
+          <w:tcPr>
+            <w:tcBorders/>
+            <w:shd w:val="clear" w:color="auto" w:fill="FFFFFF"/>
+            <w:tcMar>
+              <w:top w:w="0" w:type="dxa"/>
+              <w:bottom w:w="0" w:type="dxa"/>
+              <w:left w:w="0" w:type="dxa"/>
+              <w:right w:w="0" w:type="dxa"/>
+            </w:tcMar>
+            <w:vAlign w:val="center"/>
+          </w:tcPr>
+          <w:p>
+            <w:pPr>
+              <w:jc w:val="right"/>
+              <w:spacing w:after="40" w:before="40"/>
+              <w:ind w:firstLine="0" w:left="100" w:right="100"/>
+            </w:pPr>
+            <w:r xmlns:w="http://schemas.openxmlformats.org/wordprocessingml/2006/main" xmlns:wp="http://schemas.openxmlformats.org/drawingml/2006/wordprocessingDrawing" xmlns:r="http://schemas.openxmlformats.org/officeDocument/2006/relationships" xmlns:w14="http://schemas.microsoft.com/office/word/2010/wordml">
+              <w:rPr>
+                <w:rFonts w:ascii="Roboto" w:hAnsi="Roboto" w:eastAsia="Roboto" w:cs="Roboto"/>
+                <w:sz w:val="22"/>
+                <w:szCs w:val="22"/>
+                <w:color w:val="111111"/>
+              </w:rPr>
+              <w:t xml:space="preserve"> .55</w:t>
+            </w:r>
+          </w:p>
+        </w:tc>
+        <w:tc>
+          <w:tcPr>
+            <w:tcBorders/>
+            <w:shd w:val="clear" w:color="auto" w:fill="FFFFFF"/>
+            <w:tcMar>
+              <w:top w:w="0" w:type="dxa"/>
+              <w:bottom w:w="0" w:type="dxa"/>
+              <w:left w:w="0" w:type="dxa"/>
+              <w:right w:w="0" w:type="dxa"/>
+            </w:tcMar>
+            <w:vAlign w:val="center"/>
+          </w:tcPr>
+          <w:p>
+            <w:pPr>
+              <w:jc w:val="right"/>
+              <w:spacing w:after="40" w:before="40"/>
+              <w:ind w:firstLine="0" w:left="100" w:right="100"/>
+            </w:pPr>
+            <w:r xmlns:w="http://schemas.openxmlformats.org/wordprocessingml/2006/main" xmlns:wp="http://schemas.openxmlformats.org/drawingml/2006/wordprocessingDrawing" xmlns:r="http://schemas.openxmlformats.org/officeDocument/2006/relationships" xmlns:w14="http://schemas.microsoft.com/office/word/2010/wordml">
+              <w:rPr>
+                <w:rFonts w:ascii="Roboto" w:hAnsi="Roboto" w:eastAsia="Roboto" w:cs="Roboto"/>
+                <w:sz w:val="22"/>
+                <w:szCs w:val="22"/>
+                <w:color w:val="111111"/>
+              </w:rPr>
+              <w:t xml:space="preserve"> .53</w:t>
+            </w:r>
+          </w:p>
+        </w:tc>
+        <w:tc>
+          <w:tcPr>
+            <w:tcBorders/>
+            <w:shd w:val="clear" w:color="auto" w:fill="FFFFFF"/>
+            <w:tcMar>
+              <w:top w:w="0" w:type="dxa"/>
+              <w:bottom w:w="0" w:type="dxa"/>
+              <w:left w:w="0" w:type="dxa"/>
+              <w:right w:w="0" w:type="dxa"/>
+            </w:tcMar>
+            <w:vAlign w:val="center"/>
+          </w:tcPr>
+          <w:p>
+            <w:pPr>
+              <w:jc w:val="right"/>
+              <w:spacing w:after="40" w:before="40"/>
+              <w:ind w:firstLine="0" w:left="100" w:right="100"/>
+            </w:pPr>
+            <w:r xmlns:w="http://schemas.openxmlformats.org/wordprocessingml/2006/main" xmlns:wp="http://schemas.openxmlformats.org/drawingml/2006/wordprocessingDrawing" xmlns:r="http://schemas.openxmlformats.org/officeDocument/2006/relationships" xmlns:w14="http://schemas.microsoft.com/office/word/2010/wordml">
+              <w:rPr>
+                <w:rFonts w:ascii="Roboto" w:hAnsi="Roboto" w:eastAsia="Roboto" w:cs="Roboto"/>
+                <w:sz w:val="22"/>
+                <w:szCs w:val="22"/>
+                <w:color w:val="111111"/>
+              </w:rPr>
+              <w:t xml:space="preserve"> .56</w:t>
+            </w:r>
+          </w:p>
+        </w:tc>
+        <w:tc>
+          <w:tcPr>
+            <w:tcBorders/>
+            <w:shd w:val="clear" w:color="auto" w:fill="FFFFFF"/>
+            <w:tcMar>
+              <w:top w:w="0" w:type="dxa"/>
+              <w:bottom w:w="0" w:type="dxa"/>
+              <w:left w:w="0" w:type="dxa"/>
+              <w:right w:w="0" w:type="dxa"/>
+            </w:tcMar>
+            <w:vAlign w:val="center"/>
+          </w:tcPr>
+          <w:p>
+            <w:pPr>
+              <w:jc w:val="right"/>
+              <w:spacing w:after="40" w:before="40"/>
+              <w:ind w:firstLine="0" w:left="100" w:right="100"/>
+            </w:pPr>
+            <w:r xmlns:w="http://schemas.openxmlformats.org/wordprocessingml/2006/main" xmlns:wp="http://schemas.openxmlformats.org/drawingml/2006/wordprocessingDrawing" xmlns:r="http://schemas.openxmlformats.org/officeDocument/2006/relationships" xmlns:w14="http://schemas.microsoft.com/office/word/2010/wordml">
+              <w:rPr>
+                <w:rFonts w:ascii="Roboto" w:hAnsi="Roboto" w:eastAsia="Roboto" w:cs="Roboto"/>
+                <w:sz w:val="22"/>
+                <w:szCs w:val="22"/>
+                <w:color w:val="111111"/>
+              </w:rPr>
+              <w:t xml:space="preserve"> .49</w:t>
+            </w:r>
+          </w:p>
+        </w:tc>
+      </w:tr>
+      <w:tr>
+        <w:trPr>
+          <w:cantSplit/>
+          <w:trHeight w:val="360" w:hRule="auto"/>
+        </w:trPr>
+        <w:tc>
+          <w:tcPr>
+            <w:tcBorders/>
+            <w:shd w:val="clear" w:color="auto" w:fill="FFFFFF"/>
+            <w:tcMar>
+              <w:top w:w="0" w:type="dxa"/>
+              <w:bottom w:w="0" w:type="dxa"/>
+              <w:left w:w="0" w:type="dxa"/>
+              <w:right w:w="0" w:type="dxa"/>
+            </w:tcMar>
+            <w:vAlign w:val="center"/>
+          </w:tcPr>
+          <w:p>
+            <w:pPr>
+              <w:jc w:val="right"/>
+              <w:spacing w:after="40" w:before="40"/>
+              <w:ind w:firstLine="0" w:left="100" w:right="100"/>
+            </w:pPr>
+            <w:r xmlns:w="http://schemas.openxmlformats.org/wordprocessingml/2006/main" xmlns:wp="http://schemas.openxmlformats.org/drawingml/2006/wordprocessingDrawing" xmlns:r="http://schemas.openxmlformats.org/officeDocument/2006/relationships" xmlns:w14="http://schemas.microsoft.com/office/word/2010/wordml">
+              <w:rPr>
+                <w:rFonts w:ascii="Roboto" w:hAnsi="Roboto" w:eastAsia="Roboto" w:cs="Roboto"/>
+                <w:sz w:val="22"/>
+                <w:szCs w:val="22"/>
+                <w:color w:val="111111"/>
+              </w:rPr>
+              <w:t xml:space="preserve">pro_3</w:t>
+            </w:r>
+          </w:p>
+        </w:tc>
+        <w:tc>
+          <w:tcPr>
+            <w:tcBorders/>
+            <w:shd w:val="clear" w:color="auto" w:fill="FFFFFF"/>
+            <w:tcMar>
+              <w:top w:w="0" w:type="dxa"/>
+              <w:bottom w:w="0" w:type="dxa"/>
+              <w:left w:w="0" w:type="dxa"/>
+              <w:right w:w="0" w:type="dxa"/>
+            </w:tcMar>
+            <w:vAlign w:val="center"/>
+          </w:tcPr>
+          <w:p>
+            <w:pPr>
+              <w:jc w:val="right"/>
+              <w:spacing w:after="40" w:before="40"/>
+              <w:ind w:firstLine="0" w:left="100" w:right="100"/>
+            </w:pPr>
+            <w:r xmlns:w="http://schemas.openxmlformats.org/wordprocessingml/2006/main" xmlns:wp="http://schemas.openxmlformats.org/drawingml/2006/wordprocessingDrawing" xmlns:r="http://schemas.openxmlformats.org/officeDocument/2006/relationships" xmlns:w14="http://schemas.microsoft.com/office/word/2010/wordml">
+              <w:rPr>
+                <w:rFonts w:ascii="Roboto" w:hAnsi="Roboto" w:eastAsia="Roboto" w:cs="Roboto"/>
+                <w:sz w:val="22"/>
+                <w:szCs w:val="22"/>
+                <w:color w:val="111111"/>
+              </w:rPr>
+              <w:t xml:space="preserve"/>
+            </w:r>
+          </w:p>
+        </w:tc>
+        <w:tc>
+          <w:tcPr>
+            <w:tcBorders/>
+            <w:shd w:val="clear" w:color="auto" w:fill="FFFFFF"/>
+            <w:tcMar>
+              <w:top w:w="0" w:type="dxa"/>
+              <w:bottom w:w="0" w:type="dxa"/>
+              <w:left w:w="0" w:type="dxa"/>
+              <w:right w:w="0" w:type="dxa"/>
+            </w:tcMar>
+            <w:vAlign w:val="center"/>
+          </w:tcPr>
+          <w:p>
+            <w:pPr>
+              <w:jc w:val="right"/>
+              <w:spacing w:after="40" w:before="40"/>
+              <w:ind w:firstLine="0" w:left="100" w:right="100"/>
+            </w:pPr>
+            <w:r xmlns:w="http://schemas.openxmlformats.org/wordprocessingml/2006/main" xmlns:wp="http://schemas.openxmlformats.org/drawingml/2006/wordprocessingDrawing" xmlns:r="http://schemas.openxmlformats.org/officeDocument/2006/relationships" xmlns:w14="http://schemas.microsoft.com/office/word/2010/wordml">
+              <w:rPr>
+                <w:rFonts w:ascii="Roboto" w:hAnsi="Roboto" w:eastAsia="Roboto" w:cs="Roboto"/>
+                <w:sz w:val="22"/>
+                <w:szCs w:val="22"/>
+                <w:color w:val="111111"/>
+              </w:rPr>
+              <w:t xml:space="preserve">    </w:t>
+            </w:r>
+          </w:p>
+        </w:tc>
+        <w:tc>
+          <w:tcPr>
+            <w:tcBorders/>
+            <w:shd w:val="clear" w:color="auto" w:fill="FFFFFF"/>
+            <w:tcMar>
+              <w:top w:w="0" w:type="dxa"/>
+              <w:bottom w:w="0" w:type="dxa"/>
+              <w:left w:w="0" w:type="dxa"/>
+              <w:right w:w="0" w:type="dxa"/>
+            </w:tcMar>
+            <w:vAlign w:val="center"/>
+          </w:tcPr>
+          <w:p>
+            <w:pPr>
+              <w:jc w:val="right"/>
+              <w:spacing w:after="40" w:before="40"/>
+              <w:ind w:firstLine="0" w:left="100" w:right="100"/>
+            </w:pPr>
+            <w:r xmlns:w="http://schemas.openxmlformats.org/wordprocessingml/2006/main" xmlns:wp="http://schemas.openxmlformats.org/drawingml/2006/wordprocessingDrawing" xmlns:r="http://schemas.openxmlformats.org/officeDocument/2006/relationships" xmlns:w14="http://schemas.microsoft.com/office/word/2010/wordml">
+              <w:rPr>
+                <w:rFonts w:ascii="Roboto" w:hAnsi="Roboto" w:eastAsia="Roboto" w:cs="Roboto"/>
+                <w:sz w:val="22"/>
+                <w:szCs w:val="22"/>
+                <w:color w:val="111111"/>
+              </w:rPr>
+              <w:t xml:space="preserve">    </w:t>
+            </w:r>
+          </w:p>
+        </w:tc>
+        <w:tc>
+          <w:tcPr>
+            <w:tcBorders/>
+            <w:shd w:val="clear" w:color="auto" w:fill="FFFFFF"/>
+            <w:tcMar>
+              <w:top w:w="0" w:type="dxa"/>
+              <w:bottom w:w="0" w:type="dxa"/>
+              <w:left w:w="0" w:type="dxa"/>
+              <w:right w:w="0" w:type="dxa"/>
+            </w:tcMar>
+            <w:vAlign w:val="center"/>
+          </w:tcPr>
+          <w:p>
+            <w:pPr>
+              <w:jc w:val="right"/>
+              <w:spacing w:after="40" w:before="40"/>
+              <w:ind w:firstLine="0" w:left="100" w:right="100"/>
+            </w:pPr>
+            <w:r xmlns:w="http://schemas.openxmlformats.org/wordprocessingml/2006/main" xmlns:wp="http://schemas.openxmlformats.org/drawingml/2006/wordprocessingDrawing" xmlns:r="http://schemas.openxmlformats.org/officeDocument/2006/relationships" xmlns:w14="http://schemas.microsoft.com/office/word/2010/wordml">
+              <w:rPr>
+                <w:rFonts w:ascii="Roboto" w:hAnsi="Roboto" w:eastAsia="Roboto" w:cs="Roboto"/>
+                <w:sz w:val="22"/>
+                <w:szCs w:val="22"/>
+                <w:color w:val="111111"/>
+              </w:rPr>
+              <w:t xml:space="preserve"> .68</w:t>
+            </w:r>
+          </w:p>
+        </w:tc>
+        <w:tc>
+          <w:tcPr>
+            <w:tcBorders/>
+            <w:shd w:val="clear" w:color="auto" w:fill="FFFFFF"/>
+            <w:tcMar>
+              <w:top w:w="0" w:type="dxa"/>
+              <w:bottom w:w="0" w:type="dxa"/>
+              <w:left w:w="0" w:type="dxa"/>
+              <w:right w:w="0" w:type="dxa"/>
+            </w:tcMar>
+            <w:vAlign w:val="center"/>
+          </w:tcPr>
+          <w:p>
+            <w:pPr>
+              <w:jc w:val="right"/>
+              <w:spacing w:after="40" w:before="40"/>
+              <w:ind w:firstLine="0" w:left="100" w:right="100"/>
+            </w:pPr>
+            <w:r xmlns:w="http://schemas.openxmlformats.org/wordprocessingml/2006/main" xmlns:wp="http://schemas.openxmlformats.org/drawingml/2006/wordprocessingDrawing" xmlns:r="http://schemas.openxmlformats.org/officeDocument/2006/relationships" xmlns:w14="http://schemas.microsoft.com/office/word/2010/wordml">
+              <w:rPr>
+                <w:rFonts w:ascii="Roboto" w:hAnsi="Roboto" w:eastAsia="Roboto" w:cs="Roboto"/>
+                <w:sz w:val="22"/>
+                <w:szCs w:val="22"/>
+                <w:color w:val="111111"/>
+              </w:rPr>
+              <w:t xml:space="preserve"> .50</w:t>
+            </w:r>
+          </w:p>
+        </w:tc>
+        <w:tc>
+          <w:tcPr>
+            <w:tcBorders/>
+            <w:shd w:val="clear" w:color="auto" w:fill="FFFFFF"/>
+            <w:tcMar>
+              <w:top w:w="0" w:type="dxa"/>
+              <w:bottom w:w="0" w:type="dxa"/>
+              <w:left w:w="0" w:type="dxa"/>
+              <w:right w:w="0" w:type="dxa"/>
+            </w:tcMar>
+            <w:vAlign w:val="center"/>
+          </w:tcPr>
+          <w:p>
+            <w:pPr>
+              <w:jc w:val="right"/>
+              <w:spacing w:after="40" w:before="40"/>
+              <w:ind w:firstLine="0" w:left="100" w:right="100"/>
+            </w:pPr>
+            <w:r xmlns:w="http://schemas.openxmlformats.org/wordprocessingml/2006/main" xmlns:wp="http://schemas.openxmlformats.org/drawingml/2006/wordprocessingDrawing" xmlns:r="http://schemas.openxmlformats.org/officeDocument/2006/relationships" xmlns:w14="http://schemas.microsoft.com/office/word/2010/wordml">
+              <w:rPr>
+                <w:rFonts w:ascii="Roboto" w:hAnsi="Roboto" w:eastAsia="Roboto" w:cs="Roboto"/>
+                <w:sz w:val="22"/>
+                <w:szCs w:val="22"/>
+                <w:color w:val="111111"/>
+              </w:rPr>
+              <w:t xml:space="preserve"> .46</w:t>
+            </w:r>
+          </w:p>
+        </w:tc>
+      </w:tr>
+      <w:tr>
+        <w:trPr>
+          <w:cantSplit/>
+          <w:trHeight w:val="360" w:hRule="auto"/>
+        </w:trPr>
+        <w:tc>
+          <w:tcPr>
+            <w:tcBorders/>
+            <w:shd w:val="clear" w:color="auto" w:fill="FFFFFF"/>
+            <w:tcMar>
+              <w:top w:w="0" w:type="dxa"/>
+              <w:bottom w:w="0" w:type="dxa"/>
+              <w:left w:w="0" w:type="dxa"/>
+              <w:right w:w="0" w:type="dxa"/>
+            </w:tcMar>
+            <w:vAlign w:val="center"/>
+          </w:tcPr>
+          <w:p>
+            <w:pPr>
+              <w:jc w:val="right"/>
+              <w:spacing w:after="40" w:before="40"/>
+              <w:ind w:firstLine="0" w:left="100" w:right="100"/>
+            </w:pPr>
+            <w:r xmlns:w="http://schemas.openxmlformats.org/wordprocessingml/2006/main" xmlns:wp="http://schemas.openxmlformats.org/drawingml/2006/wordprocessingDrawing" xmlns:r="http://schemas.openxmlformats.org/officeDocument/2006/relationships" xmlns:w14="http://schemas.microsoft.com/office/word/2010/wordml">
+              <w:rPr>
+                <w:rFonts w:ascii="Roboto" w:hAnsi="Roboto" w:eastAsia="Roboto" w:cs="Roboto"/>
+                <w:sz w:val="22"/>
+                <w:szCs w:val="22"/>
+                <w:color w:val="111111"/>
+              </w:rPr>
+              <w:t xml:space="preserve">pro_4</w:t>
+            </w:r>
+          </w:p>
+        </w:tc>
+        <w:tc>
+          <w:tcPr>
+            <w:tcBorders/>
+            <w:shd w:val="clear" w:color="auto" w:fill="FFFFFF"/>
+            <w:tcMar>
+              <w:top w:w="0" w:type="dxa"/>
+              <w:bottom w:w="0" w:type="dxa"/>
+              <w:left w:w="0" w:type="dxa"/>
+              <w:right w:w="0" w:type="dxa"/>
+            </w:tcMar>
+            <w:vAlign w:val="center"/>
+          </w:tcPr>
+          <w:p>
+            <w:pPr>
+              <w:jc w:val="right"/>
+              <w:spacing w:after="40" w:before="40"/>
+              <w:ind w:firstLine="0" w:left="100" w:right="100"/>
+            </w:pPr>
+            <w:r xmlns:w="http://schemas.openxmlformats.org/wordprocessingml/2006/main" xmlns:wp="http://schemas.openxmlformats.org/drawingml/2006/wordprocessingDrawing" xmlns:r="http://schemas.openxmlformats.org/officeDocument/2006/relationships" xmlns:w14="http://schemas.microsoft.com/office/word/2010/wordml">
+              <w:rPr>
+                <w:rFonts w:ascii="Roboto" w:hAnsi="Roboto" w:eastAsia="Roboto" w:cs="Roboto"/>
+                <w:sz w:val="22"/>
+                <w:szCs w:val="22"/>
+                <w:color w:val="111111"/>
+              </w:rPr>
+              <w:t xml:space="preserve"/>
+            </w:r>
+          </w:p>
+        </w:tc>
+        <w:tc>
+          <w:tcPr>
+            <w:tcBorders/>
+            <w:shd w:val="clear" w:color="auto" w:fill="FFFFFF"/>
+            <w:tcMar>
+              <w:top w:w="0" w:type="dxa"/>
+              <w:bottom w:w="0" w:type="dxa"/>
+              <w:left w:w="0" w:type="dxa"/>
+              <w:right w:w="0" w:type="dxa"/>
+            </w:tcMar>
+            <w:vAlign w:val="center"/>
+          </w:tcPr>
+          <w:p>
+            <w:pPr>
+              <w:jc w:val="right"/>
+              <w:spacing w:after="40" w:before="40"/>
+              <w:ind w:firstLine="0" w:left="100" w:right="100"/>
+            </w:pPr>
+            <w:r xmlns:w="http://schemas.openxmlformats.org/wordprocessingml/2006/main" xmlns:wp="http://schemas.openxmlformats.org/drawingml/2006/wordprocessingDrawing" xmlns:r="http://schemas.openxmlformats.org/officeDocument/2006/relationships" xmlns:w14="http://schemas.microsoft.com/office/word/2010/wordml">
+              <w:rPr>
+                <w:rFonts w:ascii="Roboto" w:hAnsi="Roboto" w:eastAsia="Roboto" w:cs="Roboto"/>
+                <w:sz w:val="22"/>
+                <w:szCs w:val="22"/>
+                <w:color w:val="111111"/>
+              </w:rPr>
+              <w:t xml:space="preserve">    </w:t>
+            </w:r>
+          </w:p>
+        </w:tc>
+        <w:tc>
+          <w:tcPr>
+            <w:tcBorders/>
+            <w:shd w:val="clear" w:color="auto" w:fill="FFFFFF"/>
+            <w:tcMar>
+              <w:top w:w="0" w:type="dxa"/>
+              <w:bottom w:w="0" w:type="dxa"/>
+              <w:left w:w="0" w:type="dxa"/>
+              <w:right w:w="0" w:type="dxa"/>
+            </w:tcMar>
+            <w:vAlign w:val="center"/>
+          </w:tcPr>
+          <w:p>
+            <w:pPr>
+              <w:jc w:val="right"/>
+              <w:spacing w:after="40" w:before="40"/>
+              <w:ind w:firstLine="0" w:left="100" w:right="100"/>
+            </w:pPr>
+            <w:r xmlns:w="http://schemas.openxmlformats.org/wordprocessingml/2006/main" xmlns:wp="http://schemas.openxmlformats.org/drawingml/2006/wordprocessingDrawing" xmlns:r="http://schemas.openxmlformats.org/officeDocument/2006/relationships" xmlns:w14="http://schemas.microsoft.com/office/word/2010/wordml">
+              <w:rPr>
+                <w:rFonts w:ascii="Roboto" w:hAnsi="Roboto" w:eastAsia="Roboto" w:cs="Roboto"/>
+                <w:sz w:val="22"/>
+                <w:szCs w:val="22"/>
+                <w:color w:val="111111"/>
+              </w:rPr>
+              <w:t xml:space="preserve">    </w:t>
+            </w:r>
+          </w:p>
+        </w:tc>
+        <w:tc>
+          <w:tcPr>
+            <w:tcBorders/>
+            <w:shd w:val="clear" w:color="auto" w:fill="FFFFFF"/>
+            <w:tcMar>
+              <w:top w:w="0" w:type="dxa"/>
+              <w:bottom w:w="0" w:type="dxa"/>
+              <w:left w:w="0" w:type="dxa"/>
+              <w:right w:w="0" w:type="dxa"/>
+            </w:tcMar>
+            <w:vAlign w:val="center"/>
+          </w:tcPr>
+          <w:p>
+            <w:pPr>
+              <w:jc w:val="right"/>
+              <w:spacing w:after="40" w:before="40"/>
+              <w:ind w:firstLine="0" w:left="100" w:right="100"/>
+            </w:pPr>
+            <w:r xmlns:w="http://schemas.openxmlformats.org/wordprocessingml/2006/main" xmlns:wp="http://schemas.openxmlformats.org/drawingml/2006/wordprocessingDrawing" xmlns:r="http://schemas.openxmlformats.org/officeDocument/2006/relationships" xmlns:w14="http://schemas.microsoft.com/office/word/2010/wordml">
+              <w:rPr>
+                <w:rFonts w:ascii="Roboto" w:hAnsi="Roboto" w:eastAsia="Roboto" w:cs="Roboto"/>
+                <w:sz w:val="22"/>
+                <w:szCs w:val="22"/>
+                <w:color w:val="111111"/>
+              </w:rPr>
+              <w:t xml:space="preserve">    </w:t>
+            </w:r>
+          </w:p>
+        </w:tc>
+        <w:tc>
+          <w:tcPr>
+            <w:tcBorders/>
+            <w:shd w:val="clear" w:color="auto" w:fill="FFFFFF"/>
+            <w:tcMar>
+              <w:top w:w="0" w:type="dxa"/>
+              <w:bottom w:w="0" w:type="dxa"/>
+              <w:left w:w="0" w:type="dxa"/>
+              <w:right w:w="0" w:type="dxa"/>
+            </w:tcMar>
+            <w:vAlign w:val="center"/>
+          </w:tcPr>
+          <w:p>
+            <w:pPr>
+              <w:jc w:val="right"/>
+              <w:spacing w:after="40" w:before="40"/>
+              <w:ind w:firstLine="0" w:left="100" w:right="100"/>
+            </w:pPr>
+            <w:r xmlns:w="http://schemas.openxmlformats.org/wordprocessingml/2006/main" xmlns:wp="http://schemas.openxmlformats.org/drawingml/2006/wordprocessingDrawing" xmlns:r="http://schemas.openxmlformats.org/officeDocument/2006/relationships" xmlns:w14="http://schemas.microsoft.com/office/word/2010/wordml">
+              <w:rPr>
+                <w:rFonts w:ascii="Roboto" w:hAnsi="Roboto" w:eastAsia="Roboto" w:cs="Roboto"/>
+                <w:sz w:val="22"/>
+                <w:szCs w:val="22"/>
+                <w:color w:val="111111"/>
+              </w:rPr>
+              <w:t xml:space="preserve"> .57</w:t>
+            </w:r>
+          </w:p>
+        </w:tc>
+        <w:tc>
+          <w:tcPr>
+            <w:tcBorders/>
+            <w:shd w:val="clear" w:color="auto" w:fill="FFFFFF"/>
+            <w:tcMar>
+              <w:top w:w="0" w:type="dxa"/>
+              <w:bottom w:w="0" w:type="dxa"/>
+              <w:left w:w="0" w:type="dxa"/>
+              <w:right w:w="0" w:type="dxa"/>
+            </w:tcMar>
+            <w:vAlign w:val="center"/>
+          </w:tcPr>
+          <w:p>
+            <w:pPr>
+              <w:jc w:val="right"/>
+              <w:spacing w:after="40" w:before="40"/>
+              <w:ind w:firstLine="0" w:left="100" w:right="100"/>
+            </w:pPr>
+            <w:r xmlns:w="http://schemas.openxmlformats.org/wordprocessingml/2006/main" xmlns:wp="http://schemas.openxmlformats.org/drawingml/2006/wordprocessingDrawing" xmlns:r="http://schemas.openxmlformats.org/officeDocument/2006/relationships" xmlns:w14="http://schemas.microsoft.com/office/word/2010/wordml">
+              <w:rPr>
+                <w:rFonts w:ascii="Roboto" w:hAnsi="Roboto" w:eastAsia="Roboto" w:cs="Roboto"/>
+                <w:sz w:val="22"/>
+                <w:szCs w:val="22"/>
+                <w:color w:val="111111"/>
+              </w:rPr>
+              <w:t xml:space="preserve"> .51</w:t>
+            </w:r>
+          </w:p>
+        </w:tc>
+      </w:tr>
+      <w:tr>
+        <w:trPr>
+          <w:cantSplit/>
+          <w:trHeight w:val="360" w:hRule="auto"/>
+        </w:trPr>
+        <w:tc>
+          <w:tcPr>
+            <w:tcBorders/>
+            <w:shd w:val="clear" w:color="auto" w:fill="FFFFFF"/>
+            <w:tcMar>
+              <w:top w:w="0" w:type="dxa"/>
+              <w:bottom w:w="0" w:type="dxa"/>
+              <w:left w:w="0" w:type="dxa"/>
+              <w:right w:w="0" w:type="dxa"/>
+            </w:tcMar>
+            <w:vAlign w:val="center"/>
+          </w:tcPr>
+          <w:p>
+            <w:pPr>
+              <w:jc w:val="right"/>
+              <w:spacing w:after="40" w:before="40"/>
+              <w:ind w:firstLine="0" w:left="100" w:right="100"/>
+            </w:pPr>
+            <w:r xmlns:w="http://schemas.openxmlformats.org/wordprocessingml/2006/main" xmlns:wp="http://schemas.openxmlformats.org/drawingml/2006/wordprocessingDrawing" xmlns:r="http://schemas.openxmlformats.org/officeDocument/2006/relationships" xmlns:w14="http://schemas.microsoft.com/office/word/2010/wordml">
+              <w:rPr>
+                <w:rFonts w:ascii="Roboto" w:hAnsi="Roboto" w:eastAsia="Roboto" w:cs="Roboto"/>
+                <w:sz w:val="22"/>
+                <w:szCs w:val="22"/>
+                <w:color w:val="111111"/>
+              </w:rPr>
+              <w:t xml:space="preserve">pro_5</w:t>
+            </w:r>
+          </w:p>
+        </w:tc>
+        <w:tc>
+          <w:tcPr>
+            <w:tcBorders/>
+            <w:shd w:val="clear" w:color="auto" w:fill="FFFFFF"/>
+            <w:tcMar>
+              <w:top w:w="0" w:type="dxa"/>
+              <w:bottom w:w="0" w:type="dxa"/>
+              <w:left w:w="0" w:type="dxa"/>
+              <w:right w:w="0" w:type="dxa"/>
+            </w:tcMar>
+            <w:vAlign w:val="center"/>
+          </w:tcPr>
+          <w:p>
+            <w:pPr>
+              <w:jc w:val="right"/>
+              <w:spacing w:after="40" w:before="40"/>
+              <w:ind w:firstLine="0" w:left="100" w:right="100"/>
+            </w:pPr>
+            <w:r xmlns:w="http://schemas.openxmlformats.org/wordprocessingml/2006/main" xmlns:wp="http://schemas.openxmlformats.org/drawingml/2006/wordprocessingDrawing" xmlns:r="http://schemas.openxmlformats.org/officeDocument/2006/relationships" xmlns:w14="http://schemas.microsoft.com/office/word/2010/wordml">
+              <w:rPr>
+                <w:rFonts w:ascii="Roboto" w:hAnsi="Roboto" w:eastAsia="Roboto" w:cs="Roboto"/>
+                <w:sz w:val="22"/>
+                <w:szCs w:val="22"/>
+                <w:color w:val="111111"/>
+              </w:rPr>
+              <w:t xml:space="preserve"/>
+            </w:r>
+          </w:p>
+        </w:tc>
+        <w:tc>
+          <w:tcPr>
+            <w:tcBorders/>
+            <w:shd w:val="clear" w:color="auto" w:fill="FFFFFF"/>
+            <w:tcMar>
+              <w:top w:w="0" w:type="dxa"/>
+              <w:bottom w:w="0" w:type="dxa"/>
+              <w:left w:w="0" w:type="dxa"/>
+              <w:right w:w="0" w:type="dxa"/>
+            </w:tcMar>
+            <w:vAlign w:val="center"/>
+          </w:tcPr>
+          <w:p>
+            <w:pPr>
+              <w:jc w:val="right"/>
+              <w:spacing w:after="40" w:before="40"/>
+              <w:ind w:firstLine="0" w:left="100" w:right="100"/>
+            </w:pPr>
+            <w:r xmlns:w="http://schemas.openxmlformats.org/wordprocessingml/2006/main" xmlns:wp="http://schemas.openxmlformats.org/drawingml/2006/wordprocessingDrawing" xmlns:r="http://schemas.openxmlformats.org/officeDocument/2006/relationships" xmlns:w14="http://schemas.microsoft.com/office/word/2010/wordml">
+              <w:rPr>
+                <w:rFonts w:ascii="Roboto" w:hAnsi="Roboto" w:eastAsia="Roboto" w:cs="Roboto"/>
+                <w:sz w:val="22"/>
+                <w:szCs w:val="22"/>
+                <w:color w:val="111111"/>
+              </w:rPr>
+              <w:t xml:space="preserve">    </w:t>
+            </w:r>
+          </w:p>
+        </w:tc>
+        <w:tc>
+          <w:tcPr>
+            <w:tcBorders/>
+            <w:shd w:val="clear" w:color="auto" w:fill="FFFFFF"/>
+            <w:tcMar>
+              <w:top w:w="0" w:type="dxa"/>
+              <w:bottom w:w="0" w:type="dxa"/>
+              <w:left w:w="0" w:type="dxa"/>
+              <w:right w:w="0" w:type="dxa"/>
+            </w:tcMar>
+            <w:vAlign w:val="center"/>
+          </w:tcPr>
+          <w:p>
+            <w:pPr>
+              <w:jc w:val="right"/>
+              <w:spacing w:after="40" w:before="40"/>
+              <w:ind w:firstLine="0" w:left="100" w:right="100"/>
+            </w:pPr>
+            <w:r xmlns:w="http://schemas.openxmlformats.org/wordprocessingml/2006/main" xmlns:wp="http://schemas.openxmlformats.org/drawingml/2006/wordprocessingDrawing" xmlns:r="http://schemas.openxmlformats.org/officeDocument/2006/relationships" xmlns:w14="http://schemas.microsoft.com/office/word/2010/wordml">
+              <w:rPr>
+                <w:rFonts w:ascii="Roboto" w:hAnsi="Roboto" w:eastAsia="Roboto" w:cs="Roboto"/>
+                <w:sz w:val="22"/>
+                <w:szCs w:val="22"/>
+                <w:color w:val="111111"/>
+              </w:rPr>
+              <w:t xml:space="preserve">    </w:t>
+            </w:r>
+          </w:p>
+        </w:tc>
+        <w:tc>
+          <w:tcPr>
+            <w:tcBorders/>
+            <w:shd w:val="clear" w:color="auto" w:fill="FFFFFF"/>
+            <w:tcMar>
+              <w:top w:w="0" w:type="dxa"/>
+              <w:bottom w:w="0" w:type="dxa"/>
+              <w:left w:w="0" w:type="dxa"/>
+              <w:right w:w="0" w:type="dxa"/>
+            </w:tcMar>
+            <w:vAlign w:val="center"/>
+          </w:tcPr>
+          <w:p>
+            <w:pPr>
+              <w:jc w:val="right"/>
+              <w:spacing w:after="40" w:before="40"/>
+              <w:ind w:firstLine="0" w:left="100" w:right="100"/>
+            </w:pPr>
+            <w:r xmlns:w="http://schemas.openxmlformats.org/wordprocessingml/2006/main" xmlns:wp="http://schemas.openxmlformats.org/drawingml/2006/wordprocessingDrawing" xmlns:r="http://schemas.openxmlformats.org/officeDocument/2006/relationships" xmlns:w14="http://schemas.microsoft.com/office/word/2010/wordml">
+              <w:rPr>
+                <w:rFonts w:ascii="Roboto" w:hAnsi="Roboto" w:eastAsia="Roboto" w:cs="Roboto"/>
+                <w:sz w:val="22"/>
+                <w:szCs w:val="22"/>
+                <w:color w:val="111111"/>
+              </w:rPr>
+              <w:t xml:space="preserve">    </w:t>
+            </w:r>
+          </w:p>
+        </w:tc>
+        <w:tc>
+          <w:tcPr>
+            <w:tcBorders/>
+            <w:shd w:val="clear" w:color="auto" w:fill="FFFFFF"/>
+            <w:tcMar>
+              <w:top w:w="0" w:type="dxa"/>
+              <w:bottom w:w="0" w:type="dxa"/>
+              <w:left w:w="0" w:type="dxa"/>
+              <w:right w:w="0" w:type="dxa"/>
+            </w:tcMar>
+            <w:vAlign w:val="center"/>
+          </w:tcPr>
+          <w:p>
+            <w:pPr>
+              <w:jc w:val="right"/>
+              <w:spacing w:after="40" w:before="40"/>
+              <w:ind w:firstLine="0" w:left="100" w:right="100"/>
+            </w:pPr>
+            <w:r xmlns:w="http://schemas.openxmlformats.org/wordprocessingml/2006/main" xmlns:wp="http://schemas.openxmlformats.org/drawingml/2006/wordprocessingDrawing" xmlns:r="http://schemas.openxmlformats.org/officeDocument/2006/relationships" xmlns:w14="http://schemas.microsoft.com/office/word/2010/wordml">
+              <w:rPr>
+                <w:rFonts w:ascii="Roboto" w:hAnsi="Roboto" w:eastAsia="Roboto" w:cs="Roboto"/>
+                <w:sz w:val="22"/>
+                <w:szCs w:val="22"/>
+                <w:color w:val="111111"/>
+              </w:rPr>
+              <w:t xml:space="preserve">    </w:t>
+            </w:r>
+          </w:p>
+        </w:tc>
+        <w:tc>
+          <w:tcPr>
+            <w:tcBorders/>
+            <w:shd w:val="clear" w:color="auto" w:fill="FFFFFF"/>
+            <w:tcMar>
+              <w:top w:w="0" w:type="dxa"/>
+              <w:bottom w:w="0" w:type="dxa"/>
+              <w:left w:w="0" w:type="dxa"/>
+              <w:right w:w="0" w:type="dxa"/>
+            </w:tcMar>
+            <w:vAlign w:val="center"/>
+          </w:tcPr>
+          <w:p>
+            <w:pPr>
+              <w:jc w:val="right"/>
+              <w:spacing w:after="40" w:before="40"/>
+              <w:ind w:firstLine="0" w:left="100" w:right="100"/>
+            </w:pPr>
+            <w:r xmlns:w="http://schemas.openxmlformats.org/wordprocessingml/2006/main" xmlns:wp="http://schemas.openxmlformats.org/drawingml/2006/wordprocessingDrawing" xmlns:r="http://schemas.openxmlformats.org/officeDocument/2006/relationships" xmlns:w14="http://schemas.microsoft.com/office/word/2010/wordml">
+              <w:rPr>
+                <w:rFonts w:ascii="Roboto" w:hAnsi="Roboto" w:eastAsia="Roboto" w:cs="Roboto"/>
+                <w:sz w:val="22"/>
+                <w:szCs w:val="22"/>
+                <w:color w:val="111111"/>
+              </w:rPr>
+              <w:t xml:space="preserve"> .67</w:t>
+            </w:r>
+          </w:p>
+        </w:tc>
+      </w:tr>
+      <w:tr>
+        <w:trPr>
+          <w:cantSplit/>
+          <w:trHeight w:val="360" w:hRule="auto"/>
+        </w:trPr>
+        <w:tc>
+          <w:tcPr>
+            <w:tcBorders>
+              <w:bottom w:val="single" w:sz="16" w:space="0" w:color="000000"/>
+            </w:tcBorders>
+            <w:shd w:val="clear" w:color="auto" w:fill="FFFFFF"/>
+            <w:tcMar>
+              <w:top w:w="0" w:type="dxa"/>
+              <w:bottom w:w="0" w:type="dxa"/>
+              <w:left w:w="0" w:type="dxa"/>
+              <w:right w:w="0" w:type="dxa"/>
+            </w:tcMar>
+            <w:vAlign w:val="center"/>
+          </w:tcPr>
+          <w:p>
+            <w:pPr>
+              <w:jc w:val="right"/>
+              <w:spacing w:after="40" w:before="40"/>
+              <w:ind w:firstLine="0" w:left="100" w:right="100"/>
+            </w:pPr>
+            <w:r xmlns:w="http://schemas.openxmlformats.org/wordprocessingml/2006/main" xmlns:wp="http://schemas.openxmlformats.org/drawingml/2006/wordprocessingDrawing" xmlns:r="http://schemas.openxmlformats.org/officeDocument/2006/relationships" xmlns:w14="http://schemas.microsoft.com/office/word/2010/wordml">
+              <w:rPr>
+                <w:rFonts w:ascii="Roboto" w:hAnsi="Roboto" w:eastAsia="Roboto" w:cs="Roboto"/>
+                <w:sz w:val="22"/>
+                <w:szCs w:val="22"/>
+                <w:color w:val="111111"/>
+              </w:rPr>
+              <w:t xml:space="preserve">pro_6</w:t>
+            </w:r>
+          </w:p>
+        </w:tc>
+        <w:tc>
+          <w:tcPr>
+            <w:tcBorders>
+              <w:bottom w:val="single" w:sz="16" w:space="0" w:color="000000"/>
+            </w:tcBorders>
+            <w:shd w:val="clear" w:color="auto" w:fill="FFFFFF"/>
+            <w:tcMar>
+              <w:top w:w="0" w:type="dxa"/>
+              <w:bottom w:w="0" w:type="dxa"/>
+              <w:left w:w="0" w:type="dxa"/>
+              <w:right w:w="0" w:type="dxa"/>
+            </w:tcMar>
+            <w:vAlign w:val="center"/>
+          </w:tcPr>
+          <w:p>
+            <w:pPr>
+              <w:jc w:val="right"/>
+              <w:spacing w:after="40" w:before="40"/>
+              <w:ind w:firstLine="0" w:left="100" w:right="100"/>
+            </w:pPr>
+            <w:r xmlns:w="http://schemas.openxmlformats.org/wordprocessingml/2006/main" xmlns:wp="http://schemas.openxmlformats.org/drawingml/2006/wordprocessingDrawing" xmlns:r="http://schemas.openxmlformats.org/officeDocument/2006/relationships" xmlns:w14="http://schemas.microsoft.com/office/word/2010/wordml">
+              <w:rPr>
+                <w:rFonts w:ascii="Roboto" w:hAnsi="Roboto" w:eastAsia="Roboto" w:cs="Roboto"/>
+                <w:sz w:val="22"/>
+                <w:szCs w:val="22"/>
+                <w:color w:val="111111"/>
+              </w:rPr>
+              <w:t xml:space="preserve"/>
+            </w:r>
+          </w:p>
+        </w:tc>
+        <w:tc>
+          <w:tcPr>
+            <w:tcBorders>
+              <w:bottom w:val="single" w:sz="16" w:space="0" w:color="000000"/>
+            </w:tcBorders>
+            <w:shd w:val="clear" w:color="auto" w:fill="FFFFFF"/>
+            <w:tcMar>
+              <w:top w:w="0" w:type="dxa"/>
+              <w:bottom w:w="0" w:type="dxa"/>
+              <w:left w:w="0" w:type="dxa"/>
+              <w:right w:w="0" w:type="dxa"/>
+            </w:tcMar>
+            <w:vAlign w:val="center"/>
+          </w:tcPr>
+          <w:p>
+            <w:pPr>
+              <w:jc w:val="right"/>
+              <w:spacing w:after="40" w:before="40"/>
+              <w:ind w:firstLine="0" w:left="100" w:right="100"/>
+            </w:pPr>
+            <w:r xmlns:w="http://schemas.openxmlformats.org/wordprocessingml/2006/main" xmlns:wp="http://schemas.openxmlformats.org/drawingml/2006/wordprocessingDrawing" xmlns:r="http://schemas.openxmlformats.org/officeDocument/2006/relationships" xmlns:w14="http://schemas.microsoft.com/office/word/2010/wordml">
+              <w:rPr>
+                <w:rFonts w:ascii="Roboto" w:hAnsi="Roboto" w:eastAsia="Roboto" w:cs="Roboto"/>
+                <w:sz w:val="22"/>
+                <w:szCs w:val="22"/>
+                <w:color w:val="111111"/>
+              </w:rPr>
+              <w:t xml:space="preserve">    </w:t>
+            </w:r>
+          </w:p>
+        </w:tc>
+        <w:tc>
+          <w:tcPr>
+            <w:tcBorders>
+              <w:bottom w:val="single" w:sz="16" w:space="0" w:color="000000"/>
+            </w:tcBorders>
+            <w:shd w:val="clear" w:color="auto" w:fill="FFFFFF"/>
+            <w:tcMar>
+              <w:top w:w="0" w:type="dxa"/>
+              <w:bottom w:w="0" w:type="dxa"/>
+              <w:left w:w="0" w:type="dxa"/>
+              <w:right w:w="0" w:type="dxa"/>
+            </w:tcMar>
+            <w:vAlign w:val="center"/>
+          </w:tcPr>
+          <w:p>
+            <w:pPr>
+              <w:jc w:val="right"/>
+              <w:spacing w:after="40" w:before="40"/>
+              <w:ind w:firstLine="0" w:left="100" w:right="100"/>
+            </w:pPr>
+            <w:r xmlns:w="http://schemas.openxmlformats.org/wordprocessingml/2006/main" xmlns:wp="http://schemas.openxmlformats.org/drawingml/2006/wordprocessingDrawing" xmlns:r="http://schemas.openxmlformats.org/officeDocument/2006/relationships" xmlns:w14="http://schemas.microsoft.com/office/word/2010/wordml">
+              <w:rPr>
+                <w:rFonts w:ascii="Roboto" w:hAnsi="Roboto" w:eastAsia="Roboto" w:cs="Roboto"/>
+                <w:sz w:val="22"/>
+                <w:szCs w:val="22"/>
+                <w:color w:val="111111"/>
+              </w:rPr>
+              <w:t xml:space="preserve">    </w:t>
+            </w:r>
+          </w:p>
+        </w:tc>
+        <w:tc>
+          <w:tcPr>
+            <w:tcBorders>
+              <w:bottom w:val="single" w:sz="16" w:space="0" w:color="000000"/>
+            </w:tcBorders>
+            <w:shd w:val="clear" w:color="auto" w:fill="FFFFFF"/>
+            <w:tcMar>
+              <w:top w:w="0" w:type="dxa"/>
+              <w:bottom w:w="0" w:type="dxa"/>
+              <w:left w:w="0" w:type="dxa"/>
+              <w:right w:w="0" w:type="dxa"/>
+            </w:tcMar>
+            <w:vAlign w:val="center"/>
+          </w:tcPr>
+          <w:p>
+            <w:pPr>
+              <w:jc w:val="right"/>
+              <w:spacing w:after="40" w:before="40"/>
+              <w:ind w:firstLine="0" w:left="100" w:right="100"/>
+            </w:pPr>
+            <w:r xmlns:w="http://schemas.openxmlformats.org/wordprocessingml/2006/main" xmlns:wp="http://schemas.openxmlformats.org/drawingml/2006/wordprocessingDrawing" xmlns:r="http://schemas.openxmlformats.org/officeDocument/2006/relationships" xmlns:w14="http://schemas.microsoft.com/office/word/2010/wordml">
+              <w:rPr>
+                <w:rFonts w:ascii="Roboto" w:hAnsi="Roboto" w:eastAsia="Roboto" w:cs="Roboto"/>
+                <w:sz w:val="22"/>
+                <w:szCs w:val="22"/>
+                <w:color w:val="111111"/>
+              </w:rPr>
+              <w:t xml:space="preserve">    </w:t>
+            </w:r>
+          </w:p>
+        </w:tc>
+        <w:tc>
+          <w:tcPr>
+            <w:tcBorders>
+              <w:bottom w:val="single" w:sz="16" w:space="0" w:color="000000"/>
+            </w:tcBorders>
+            <w:shd w:val="clear" w:color="auto" w:fill="FFFFFF"/>
+            <w:tcMar>
+              <w:top w:w="0" w:type="dxa"/>
+              <w:bottom w:w="0" w:type="dxa"/>
+              <w:left w:w="0" w:type="dxa"/>
+              <w:right w:w="0" w:type="dxa"/>
+            </w:tcMar>
+            <w:vAlign w:val="center"/>
+          </w:tcPr>
+          <w:p>
+            <w:pPr>
+              <w:jc w:val="right"/>
+              <w:spacing w:after="40" w:before="40"/>
+              <w:ind w:firstLine="0" w:left="100" w:right="100"/>
+            </w:pPr>
+            <w:r xmlns:w="http://schemas.openxmlformats.org/wordprocessingml/2006/main" xmlns:wp="http://schemas.openxmlformats.org/drawingml/2006/wordprocessingDrawing" xmlns:r="http://schemas.openxmlformats.org/officeDocument/2006/relationships" xmlns:w14="http://schemas.microsoft.com/office/word/2010/wordml">
+              <w:rPr>
+                <w:rFonts w:ascii="Roboto" w:hAnsi="Roboto" w:eastAsia="Roboto" w:cs="Roboto"/>
+                <w:sz w:val="22"/>
+                <w:szCs w:val="22"/>
+                <w:color w:val="111111"/>
+              </w:rPr>
+              <w:t xml:space="preserve">    </w:t>
+            </w:r>
+          </w:p>
+        </w:tc>
+        <w:tc>
+          <w:tcPr>
+            <w:tcBorders>
+              <w:bottom w:val="single" w:sz="16" w:space="0" w:color="000000"/>
+            </w:tcBorders>
+            <w:shd w:val="clear" w:color="auto" w:fill="FFFFFF"/>
+            <w:tcMar>
+              <w:top w:w="0" w:type="dxa"/>
+              <w:bottom w:w="0" w:type="dxa"/>
+              <w:left w:w="0" w:type="dxa"/>
+              <w:right w:w="0" w:type="dxa"/>
+            </w:tcMar>
+            <w:vAlign w:val="center"/>
+          </w:tcPr>
+          <w:p>
+            <w:pPr>
+              <w:jc w:val="right"/>
+              <w:spacing w:after="40" w:before="40"/>
+              <w:ind w:firstLine="0" w:left="100" w:right="100"/>
+            </w:pPr>
+            <w:r xmlns:w="http://schemas.openxmlformats.org/wordprocessingml/2006/main" xmlns:wp="http://schemas.openxmlformats.org/drawingml/2006/wordprocessingDrawing" xmlns:r="http://schemas.openxmlformats.org/officeDocument/2006/relationships" xmlns:w14="http://schemas.microsoft.com/office/word/2010/wordml">
+              <w:rPr>
+                <w:rFonts w:ascii="Roboto" w:hAnsi="Roboto" w:eastAsia="Roboto" w:cs="Roboto"/>
+                <w:sz w:val="22"/>
+                <w:szCs w:val="22"/>
+                <w:color w:val="111111"/>
+              </w:rPr>
+              <w:t xml:space="preserve">    </w:t>
+            </w:r>
+          </w:p>
+        </w:tc>
+      </w:tr>
+    </w:tbl>
+    <w:p>
+      <w:pPr>
+        <w:pStyle w:val="SourceCode"/>
+      </w:pPr>
+      <w:r>
+        <w:rPr>
+          <w:rStyle w:val="VerbatimChar"/>
+        </w:rPr>
+        <w:t xml:space="preserve">#&gt; [[1]]</w:t>
+      </w:r>
+      <w:r>
+        <w:br/>
+      </w:r>
+      <w:r>
+        <w:rPr>
+          <w:rStyle w:val="VerbatimChar"/>
+        </w:rPr>
+        <w:t xml:space="preserve">#&gt; a flextable object.</w:t>
+      </w:r>
+      <w:r>
+        <w:br/>
+      </w:r>
+      <w:r>
+        <w:rPr>
+          <w:rStyle w:val="VerbatimChar"/>
+        </w:rPr>
+        <w:t xml:space="preserve">#&gt; col_keys: `rowname`, `emo_1`, `emo_2`, `emo_3`, `emo_4`, `emo_5`, `emo_6` </w:t>
+      </w:r>
+      <w:r>
+        <w:br/>
+      </w:r>
+      <w:r>
+        <w:rPr>
+          <w:rStyle w:val="VerbatimChar"/>
+        </w:rPr>
+        <w:t xml:space="preserve">#&gt; header has 1 row(s) </w:t>
+      </w:r>
+      <w:r>
+        <w:br/>
+      </w:r>
+      <w:r>
+        <w:rPr>
+          <w:rStyle w:val="VerbatimChar"/>
+        </w:rPr>
+        <w:t xml:space="preserve">#&gt; body has 6 row(s) </w:t>
+      </w:r>
+      <w:r>
+        <w:br/>
+      </w:r>
+      <w:r>
+        <w:rPr>
+          <w:rStyle w:val="VerbatimChar"/>
+        </w:rPr>
+        <w:t xml:space="preserve">#&gt; original dataset sample: </w:t>
+      </w:r>
+      <w:r>
+        <w:br/>
+      </w:r>
+      <w:r>
+        <w:rPr>
+          <w:rStyle w:val="VerbatimChar"/>
+        </w:rPr>
+        <w:t xml:space="preserve">#&gt;   rowname emo_1 emo_2 emo_3 emo_4 emo_5 emo_6</w:t>
+      </w:r>
+      <w:r>
+        <w:br/>
+      </w:r>
+      <w:r>
+        <w:rPr>
+          <w:rStyle w:val="VerbatimChar"/>
+        </w:rPr>
+        <w:t xml:space="preserve">#&gt; 1   emo_1         .52   .42   .46   .25   .36</w:t>
+      </w:r>
+      <w:r>
+        <w:br/>
+      </w:r>
+      <w:r>
+        <w:rPr>
+          <w:rStyle w:val="VerbatimChar"/>
+        </w:rPr>
+        <w:t xml:space="preserve">#&gt; 2   emo_2               .46   .43   .22   .32</w:t>
+      </w:r>
+      <w:r>
+        <w:br/>
+      </w:r>
+      <w:r>
+        <w:rPr>
+          <w:rStyle w:val="VerbatimChar"/>
+        </w:rPr>
+        <w:t xml:space="preserve">#&gt; 3   emo_3                     .54   .18   .18</w:t>
+      </w:r>
+      <w:r>
+        <w:br/>
+      </w:r>
+      <w:r>
+        <w:rPr>
+          <w:rStyle w:val="VerbatimChar"/>
+        </w:rPr>
+        <w:t xml:space="preserve">#&gt; 4   emo_4                           .30   .44</w:t>
+      </w:r>
+      <w:r>
+        <w:br/>
+      </w:r>
+      <w:r>
+        <w:rPr>
+          <w:rStyle w:val="VerbatimChar"/>
+        </w:rPr>
+        <w:t xml:space="preserve">#&gt; 5   emo_5                                 .49</w:t>
+      </w:r>
+      <w:r>
+        <w:br/>
+      </w:r>
+      <w:r>
+        <w:rPr>
+          <w:rStyle w:val="VerbatimChar"/>
+        </w:rPr>
+        <w:t xml:space="preserve">#&gt; </w:t>
+      </w:r>
+      <w:r>
+        <w:br/>
+      </w:r>
+      <w:r>
+        <w:rPr>
+          <w:rStyle w:val="VerbatimChar"/>
+        </w:rPr>
+        <w:t xml:space="preserve">#&gt; [[2]]</w:t>
+      </w:r>
+      <w:r>
+        <w:br/>
+      </w:r>
+      <w:r>
+        <w:rPr>
+          <w:rStyle w:val="VerbatimChar"/>
+        </w:rPr>
+        <w:t xml:space="preserve">#&gt; a flextable object.</w:t>
+      </w:r>
+      <w:r>
+        <w:br/>
+      </w:r>
+      <w:r>
+        <w:rPr>
+          <w:rStyle w:val="VerbatimChar"/>
+        </w:rPr>
+        <w:t xml:space="preserve">#&gt; col_keys: `rowname`, `con_1`, `con_2`, `con_3`, `con_4`, `con_5`, `con_6` </w:t>
+      </w:r>
+      <w:r>
+        <w:br/>
+      </w:r>
+      <w:r>
+        <w:rPr>
+          <w:rStyle w:val="VerbatimChar"/>
+        </w:rPr>
+        <w:t xml:space="preserve">#&gt; header has 1 row(s) </w:t>
+      </w:r>
+      <w:r>
+        <w:br/>
+      </w:r>
+      <w:r>
+        <w:rPr>
+          <w:rStyle w:val="VerbatimChar"/>
+        </w:rPr>
+        <w:t xml:space="preserve">#&gt; body has 6 row(s) </w:t>
+      </w:r>
+      <w:r>
+        <w:br/>
+      </w:r>
+      <w:r>
+        <w:rPr>
+          <w:rStyle w:val="VerbatimChar"/>
+        </w:rPr>
+        <w:t xml:space="preserve">#&gt; original dataset sample: </w:t>
+      </w:r>
+      <w:r>
+        <w:br/>
+      </w:r>
+      <w:r>
+        <w:rPr>
+          <w:rStyle w:val="VerbatimChar"/>
+        </w:rPr>
+        <w:t xml:space="preserve">#&gt;   rowname con_1 con_2 con_3 con_4 con_5 con_6</w:t>
+      </w:r>
+      <w:r>
+        <w:br/>
+      </w:r>
+      <w:r>
+        <w:rPr>
+          <w:rStyle w:val="VerbatimChar"/>
+        </w:rPr>
+        <w:t xml:space="preserve">#&gt; 1   con_1         .68   .56   .57   .60   .61</w:t>
+      </w:r>
+      <w:r>
+        <w:br/>
+      </w:r>
+      <w:r>
+        <w:rPr>
+          <w:rStyle w:val="VerbatimChar"/>
+        </w:rPr>
+        <w:t xml:space="preserve">#&gt; 2   con_2               .63   .63   .64   .48</w:t>
+      </w:r>
+      <w:r>
+        <w:br/>
+      </w:r>
+      <w:r>
+        <w:rPr>
+          <w:rStyle w:val="VerbatimChar"/>
+        </w:rPr>
+        <w:t xml:space="preserve">#&gt; 3   con_3                     .76   .60   .58</w:t>
+      </w:r>
+      <w:r>
+        <w:br/>
+      </w:r>
+      <w:r>
+        <w:rPr>
+          <w:rStyle w:val="VerbatimChar"/>
+        </w:rPr>
+        <w:t xml:space="preserve">#&gt; 4   con_4                           .62   .57</w:t>
+      </w:r>
+      <w:r>
+        <w:br/>
+      </w:r>
+      <w:r>
+        <w:rPr>
+          <w:rStyle w:val="VerbatimChar"/>
+        </w:rPr>
+        <w:t xml:space="preserve">#&gt; 5   con_5                                 .67</w:t>
+      </w:r>
+      <w:r>
+        <w:br/>
+      </w:r>
+      <w:r>
+        <w:rPr>
+          <w:rStyle w:val="VerbatimChar"/>
+        </w:rPr>
+        <w:t xml:space="preserve">#&gt; </w:t>
+      </w:r>
+      <w:r>
+        <w:br/>
+      </w:r>
+      <w:r>
+        <w:rPr>
+          <w:rStyle w:val="VerbatimChar"/>
+        </w:rPr>
+        <w:t xml:space="preserve">#&gt; [[3]]</w:t>
+      </w:r>
+      <w:r>
+        <w:br/>
+      </w:r>
+      <w:r>
+        <w:rPr>
+          <w:rStyle w:val="VerbatimChar"/>
+        </w:rPr>
+        <w:t xml:space="preserve">#&gt; a flextable object.</w:t>
+      </w:r>
+      <w:r>
+        <w:br/>
+      </w:r>
+      <w:r>
+        <w:rPr>
+          <w:rStyle w:val="VerbatimChar"/>
+        </w:rPr>
+        <w:t xml:space="preserve">#&gt; col_keys: `rowname`, `hyp_1`, `hyp_2`, `hyp_3`, `hyp_4`, `hyp_5`, `hyp_6` </w:t>
+      </w:r>
+      <w:r>
+        <w:br/>
+      </w:r>
+      <w:r>
+        <w:rPr>
+          <w:rStyle w:val="VerbatimChar"/>
+        </w:rPr>
+        <w:t xml:space="preserve">#&gt; header has 1 row(s) </w:t>
+      </w:r>
+      <w:r>
+        <w:br/>
+      </w:r>
+      <w:r>
+        <w:rPr>
+          <w:rStyle w:val="VerbatimChar"/>
+        </w:rPr>
+        <w:t xml:space="preserve">#&gt; body has 6 row(s) </w:t>
+      </w:r>
+      <w:r>
+        <w:br/>
+      </w:r>
+      <w:r>
+        <w:rPr>
+          <w:rStyle w:val="VerbatimChar"/>
+        </w:rPr>
+        <w:t xml:space="preserve">#&gt; original dataset sample: </w:t>
+      </w:r>
+      <w:r>
+        <w:br/>
+      </w:r>
+      <w:r>
+        <w:rPr>
+          <w:rStyle w:val="VerbatimChar"/>
+        </w:rPr>
+        <w:t xml:space="preserve">#&gt;   rowname hyp_1 hyp_2 hyp_3 hyp_4 hyp_5 hyp_6</w:t>
+      </w:r>
+      <w:r>
+        <w:br/>
+      </w:r>
+      <w:r>
+        <w:rPr>
+          <w:rStyle w:val="VerbatimChar"/>
+        </w:rPr>
+        <w:t xml:space="preserve">#&gt; 1   hyp_1         .68   .58   .56   .52   .55</w:t>
+      </w:r>
+      <w:r>
+        <w:br/>
+      </w:r>
+      <w:r>
+        <w:rPr>
+          <w:rStyle w:val="VerbatimChar"/>
+        </w:rPr>
+        <w:t xml:space="preserve">#&gt; 2   hyp_2               .61   .61   .59   .49</w:t>
+      </w:r>
+      <w:r>
+        <w:br/>
+      </w:r>
+      <w:r>
+        <w:rPr>
+          <w:rStyle w:val="VerbatimChar"/>
+        </w:rPr>
+        <w:t xml:space="preserve">#&gt; 3   hyp_3                     .76   .54   .55</w:t>
+      </w:r>
+      <w:r>
+        <w:br/>
+      </w:r>
+      <w:r>
+        <w:rPr>
+          <w:rStyle w:val="VerbatimChar"/>
+        </w:rPr>
+        <w:t xml:space="preserve">#&gt; 4   hyp_4                           .60   .54</w:t>
+      </w:r>
+      <w:r>
+        <w:br/>
+      </w:r>
+      <w:r>
+        <w:rPr>
+          <w:rStyle w:val="VerbatimChar"/>
+        </w:rPr>
+        <w:t xml:space="preserve">#&gt; 5   hyp_5                                 .69</w:t>
+      </w:r>
+      <w:r>
+        <w:br/>
+      </w:r>
+      <w:r>
+        <w:rPr>
+          <w:rStyle w:val="VerbatimChar"/>
+        </w:rPr>
+        <w:t xml:space="preserve">#&gt; </w:t>
+      </w:r>
+      <w:r>
+        <w:br/>
+      </w:r>
+      <w:r>
+        <w:rPr>
+          <w:rStyle w:val="VerbatimChar"/>
+        </w:rPr>
+        <w:t xml:space="preserve">#&gt; [[4]]</w:t>
+      </w:r>
+      <w:r>
+        <w:br/>
+      </w:r>
+      <w:r>
+        <w:rPr>
+          <w:rStyle w:val="VerbatimChar"/>
+        </w:rPr>
+        <w:t xml:space="preserve">#&gt; a flextable object.</w:t>
+      </w:r>
+      <w:r>
+        <w:br/>
+      </w:r>
+      <w:r>
+        <w:rPr>
+          <w:rStyle w:val="VerbatimChar"/>
+        </w:rPr>
+        <w:t xml:space="preserve">#&gt; col_keys: `rowname`, `pee_1`, `pee_2`, `pee_3`, `pee_4`, `pee_5`, `pee_6` </w:t>
+      </w:r>
+      <w:r>
+        <w:br/>
+      </w:r>
+      <w:r>
+        <w:rPr>
+          <w:rStyle w:val="VerbatimChar"/>
+        </w:rPr>
+        <w:t xml:space="preserve">#&gt; header has 1 row(s) </w:t>
+      </w:r>
+      <w:r>
+        <w:br/>
+      </w:r>
+      <w:r>
+        <w:rPr>
+          <w:rStyle w:val="VerbatimChar"/>
+        </w:rPr>
+        <w:t xml:space="preserve">#&gt; body has 6 row(s) </w:t>
+      </w:r>
+      <w:r>
+        <w:br/>
+      </w:r>
+      <w:r>
+        <w:rPr>
+          <w:rStyle w:val="VerbatimChar"/>
+        </w:rPr>
+        <w:t xml:space="preserve">#&gt; original dataset sample: </w:t>
+      </w:r>
+      <w:r>
+        <w:br/>
+      </w:r>
+      <w:r>
+        <w:rPr>
+          <w:rStyle w:val="VerbatimChar"/>
+        </w:rPr>
+        <w:t xml:space="preserve">#&gt;   rowname pee_1 pee_2 pee_3 pee_4 pee_5 pee_6</w:t>
+      </w:r>
+      <w:r>
+        <w:br/>
+      </w:r>
+      <w:r>
+        <w:rPr>
+          <w:rStyle w:val="VerbatimChar"/>
+        </w:rPr>
+        <w:t xml:space="preserve">#&gt; 1   pee_1         .58   .47   .53   .27   .44</w:t>
+      </w:r>
+      <w:r>
+        <w:br/>
+      </w:r>
+      <w:r>
+        <w:rPr>
+          <w:rStyle w:val="VerbatimChar"/>
+        </w:rPr>
+        <w:t xml:space="preserve">#&gt; 2   pee_2               .51   .52   .52   .55</w:t>
+      </w:r>
+      <w:r>
+        <w:br/>
+      </w:r>
+      <w:r>
+        <w:rPr>
+          <w:rStyle w:val="VerbatimChar"/>
+        </w:rPr>
+        <w:t xml:space="preserve">#&gt; 3   pee_3                     .63   .33   .47</w:t>
+      </w:r>
+      <w:r>
+        <w:br/>
+      </w:r>
+      <w:r>
+        <w:rPr>
+          <w:rStyle w:val="VerbatimChar"/>
+        </w:rPr>
+        <w:t xml:space="preserve">#&gt; 4   pee_4                           .45   .54</w:t>
+      </w:r>
+      <w:r>
+        <w:br/>
+      </w:r>
+      <w:r>
+        <w:rPr>
+          <w:rStyle w:val="VerbatimChar"/>
+        </w:rPr>
+        <w:t xml:space="preserve">#&gt; 5   pee_5                                 .56</w:t>
+      </w:r>
+      <w:r>
+        <w:br/>
+      </w:r>
+      <w:r>
+        <w:rPr>
+          <w:rStyle w:val="VerbatimChar"/>
+        </w:rPr>
+        <w:t xml:space="preserve">#&gt; </w:t>
+      </w:r>
+      <w:r>
+        <w:br/>
+      </w:r>
+      <w:r>
+        <w:rPr>
+          <w:rStyle w:val="VerbatimChar"/>
+        </w:rPr>
+        <w:t xml:space="preserve">#&gt; [[5]]</w:t>
+      </w:r>
+      <w:r>
+        <w:br/>
+      </w:r>
+      <w:r>
+        <w:rPr>
+          <w:rStyle w:val="VerbatimChar"/>
+        </w:rPr>
+        <w:t xml:space="preserve">#&gt; a flextable object.</w:t>
+      </w:r>
+      <w:r>
+        <w:br/>
+      </w:r>
+      <w:r>
+        <w:rPr>
+          <w:rStyle w:val="VerbatimChar"/>
+        </w:rPr>
+        <w:t xml:space="preserve">#&gt; col_keys: `rowname`, `pro_1`, `pro_2`, `pro_3`, `pro_4`, `pro_5`, `pro_6` </w:t>
+      </w:r>
+      <w:r>
+        <w:br/>
+      </w:r>
+      <w:r>
+        <w:rPr>
+          <w:rStyle w:val="VerbatimChar"/>
+        </w:rPr>
+        <w:t xml:space="preserve">#&gt; header has 1 row(s) </w:t>
+      </w:r>
+      <w:r>
+        <w:br/>
+      </w:r>
+      <w:r>
+        <w:rPr>
+          <w:rStyle w:val="VerbatimChar"/>
+        </w:rPr>
+        <w:t xml:space="preserve">#&gt; body has 6 row(s) </w:t>
+      </w:r>
+      <w:r>
+        <w:br/>
+      </w:r>
+      <w:r>
+        <w:rPr>
+          <w:rStyle w:val="VerbatimChar"/>
+        </w:rPr>
+        <w:t xml:space="preserve">#&gt; original dataset sample: </w:t>
+      </w:r>
+      <w:r>
+        <w:br/>
+      </w:r>
+      <w:r>
+        <w:rPr>
+          <w:rStyle w:val="VerbatimChar"/>
+        </w:rPr>
+        <w:t xml:space="preserve">#&gt;   rowname pro_1 pro_2 pro_3 pro_4 pro_5 pro_6</w:t>
+      </w:r>
+      <w:r>
+        <w:br/>
+      </w:r>
+      <w:r>
+        <w:rPr>
+          <w:rStyle w:val="VerbatimChar"/>
+        </w:rPr>
+        <w:t xml:space="preserve">#&gt; 1   pro_1         .66   .48   .48   .42   .46</w:t>
+      </w:r>
+      <w:r>
+        <w:br/>
+      </w:r>
+      <w:r>
+        <w:rPr>
+          <w:rStyle w:val="VerbatimChar"/>
+        </w:rPr>
+        <w:t xml:space="preserve">#&gt; 2   pro_2               .55   .53   .56   .49</w:t>
+      </w:r>
+      <w:r>
+        <w:br/>
+      </w:r>
+      <w:r>
+        <w:rPr>
+          <w:rStyle w:val="VerbatimChar"/>
+        </w:rPr>
+        <w:t xml:space="preserve">#&gt; 3   pro_3                     .68   .50   .46</w:t>
+      </w:r>
+      <w:r>
+        <w:br/>
+      </w:r>
+      <w:r>
+        <w:rPr>
+          <w:rStyle w:val="VerbatimChar"/>
+        </w:rPr>
+        <w:t xml:space="preserve">#&gt; 4   pro_4                           .57   .51</w:t>
+      </w:r>
+      <w:r>
+        <w:br/>
+      </w:r>
+      <w:r>
+        <w:rPr>
+          <w:rStyle w:val="VerbatimChar"/>
+        </w:rPr>
+        <w:t xml:space="preserve">#&gt; 5   pro_5                                 .67</w:t>
+      </w:r>
+    </w:p>
+    <w:p>
+      <w:pPr>
+        <w:pStyle w:val="Heading2"/>
+      </w:pPr>
+      <w:bookmarkStart w:id="24" w:name="null-model"/>
+      <w:r>
+        <w:t xml:space="preserve">Null model</w:t>
+      </w:r>
+      <w:bookmarkEnd w:id="24"/>
+    </w:p>
+    <w:p>
+      <w:pPr>
+        <w:pStyle w:val="SourceCode"/>
+      </w:pPr>
+      <w:r>
+        <w:rPr>
+          <w:rStyle w:val="VerbatimChar"/>
+        </w:rPr>
+        <w:t xml:space="preserve">#&gt; Linear mixed model fit by REML. t-tests use Satterthwaite's method [</w:t>
+      </w:r>
+      <w:r>
+        <w:br/>
+      </w:r>
+      <w:r>
+        <w:rPr>
+          <w:rStyle w:val="VerbatimChar"/>
+        </w:rPr>
+        <w:t xml:space="preserve">#&gt; lmerModLmerTest]</w:t>
+      </w:r>
+      <w:r>
+        <w:br/>
+      </w:r>
+      <w:r>
+        <w:rPr>
+          <w:rStyle w:val="VerbatimChar"/>
+        </w:rPr>
+        <w:t xml:space="preserve">#&gt; Formula: emo ~ (1 | id_pupil)</w:t>
+      </w:r>
+      <w:r>
+        <w:br/>
+      </w:r>
+      <w:r>
+        <w:rPr>
+          <w:rStyle w:val="VerbatimChar"/>
+        </w:rPr>
+        <w:t xml:space="preserve">#&gt;    Data: df_long_zero</w:t>
+      </w:r>
+      <w:r>
+        <w:br/>
+      </w:r>
+      <w:r>
+        <w:rPr>
+          <w:rStyle w:val="VerbatimChar"/>
+        </w:rPr>
+        <w:t xml:space="preserve">#&gt; </w:t>
+      </w:r>
+      <w:r>
+        <w:br/>
+      </w:r>
+      <w:r>
+        <w:rPr>
+          <w:rStyle w:val="VerbatimChar"/>
+        </w:rPr>
+        <w:t xml:space="preserve">#&gt; REML criterion at convergence: 11620.1</w:t>
+      </w:r>
+      <w:r>
+        <w:br/>
+      </w:r>
+      <w:r>
+        <w:rPr>
+          <w:rStyle w:val="VerbatimChar"/>
+        </w:rPr>
+        <w:t xml:space="preserve">#&gt; </w:t>
+      </w:r>
+      <w:r>
+        <w:br/>
+      </w:r>
+      <w:r>
+        <w:rPr>
+          <w:rStyle w:val="VerbatimChar"/>
+        </w:rPr>
+        <w:t xml:space="preserve">#&gt; Scaled residuals: </w:t>
+      </w:r>
+      <w:r>
+        <w:br/>
+      </w:r>
+      <w:r>
+        <w:rPr>
+          <w:rStyle w:val="VerbatimChar"/>
+        </w:rPr>
+        <w:t xml:space="preserve">#&gt;     Min      1Q  Median      3Q     Max </w:t>
+      </w:r>
+      <w:r>
+        <w:br/>
+      </w:r>
+      <w:r>
+        <w:rPr>
+          <w:rStyle w:val="VerbatimChar"/>
+        </w:rPr>
+        <w:t xml:space="preserve">#&gt; -3.3362 -0.6135 -0.0508  0.5567  3.3581 </w:t>
+      </w:r>
+      <w:r>
+        <w:br/>
+      </w:r>
+      <w:r>
+        <w:rPr>
+          <w:rStyle w:val="VerbatimChar"/>
+        </w:rPr>
+        <w:t xml:space="preserve">#&gt; </w:t>
+      </w:r>
+      <w:r>
+        <w:br/>
+      </w:r>
+      <w:r>
+        <w:rPr>
+          <w:rStyle w:val="VerbatimChar"/>
+        </w:rPr>
+        <w:t xml:space="preserve">#&gt; Random effects:</w:t>
+      </w:r>
+      <w:r>
+        <w:br/>
+      </w:r>
+      <w:r>
+        <w:rPr>
+          <w:rStyle w:val="VerbatimChar"/>
+        </w:rPr>
+        <w:t xml:space="preserve">#&gt;  Groups   Name        Variance Std.Dev.</w:t>
+      </w:r>
+      <w:r>
+        <w:br/>
+      </w:r>
+      <w:r>
+        <w:rPr>
+          <w:rStyle w:val="VerbatimChar"/>
+        </w:rPr>
+        <w:t xml:space="preserve">#&gt;  id_pupil (Intercept) 0.3078   0.5548  </w:t>
+      </w:r>
+      <w:r>
+        <w:br/>
+      </w:r>
+      <w:r>
+        <w:rPr>
+          <w:rStyle w:val="VerbatimChar"/>
+        </w:rPr>
+        <w:t xml:space="preserve">#&gt;  Residual             0.3603   0.6003  </w:t>
+      </w:r>
+      <w:r>
+        <w:br/>
+      </w:r>
+      <w:r>
+        <w:rPr>
+          <w:rStyle w:val="VerbatimChar"/>
+        </w:rPr>
+        <w:t xml:space="preserve">#&gt; Number of obs: 5171, groups:  id_pupil, 2045</w:t>
+      </w:r>
+      <w:r>
+        <w:br/>
+      </w:r>
+      <w:r>
+        <w:rPr>
+          <w:rStyle w:val="VerbatimChar"/>
+        </w:rPr>
+        <w:t xml:space="preserve">#&gt; </w:t>
+      </w:r>
+      <w:r>
+        <w:br/>
+      </w:r>
+      <w:r>
+        <w:rPr>
+          <w:rStyle w:val="VerbatimChar"/>
+        </w:rPr>
+        <w:t xml:space="preserve">#&gt; Fixed effects:</w:t>
+      </w:r>
+      <w:r>
+        <w:br/>
+      </w:r>
+      <w:r>
+        <w:rPr>
+          <w:rStyle w:val="VerbatimChar"/>
+        </w:rPr>
+        <w:t xml:space="preserve">#&gt;               Estimate Std. Error         df t value Pr(&gt;|t|)    </w:t>
+      </w:r>
+      <w:r>
+        <w:br/>
+      </w:r>
+      <w:r>
+        <w:rPr>
+          <w:rStyle w:val="VerbatimChar"/>
+        </w:rPr>
+        <w:t xml:space="preserve">#&gt; (Intercept)    0.05184    0.01533 1930.25345   3.382 0.000733 ***</w:t>
+      </w:r>
+      <w:r>
+        <w:br/>
+      </w:r>
+      <w:r>
+        <w:rPr>
+          <w:rStyle w:val="VerbatimChar"/>
+        </w:rPr>
+        <w:t xml:space="preserve">#&gt; ---</w:t>
+      </w:r>
+      <w:r>
+        <w:br/>
+      </w:r>
+      <w:r>
+        <w:rPr>
+          <w:rStyle w:val="VerbatimChar"/>
+        </w:rPr>
+        <w:t xml:space="preserve">#&gt; Signif. codes:  0 '***' 0.001 '**' 0.01 '*' 0.05 '.' 0.1 ' ' 1</w:t>
+      </w:r>
+    </w:p>
+    <w:p>
+      <w:pPr>
+        <w:pStyle w:val="Heading2"/>
+      </w:pPr>
+      <w:bookmarkStart w:id="25" w:name="random-intercept-slope"/>
+      <w:r>
+        <w:t xml:space="preserve">random intercept + slope</w:t>
+      </w:r>
+      <w:bookmarkEnd w:id="25"/>
+    </w:p>
+    <w:p>
+      <w:pPr>
+        <w:pStyle w:val="FirstParagraph"/>
+      </w:pPr>
+      <w:r>
+        <w:t xml:space="preserve">pupils are not yet nested within classes, model fails to converge</w:t>
+      </w:r>
+    </w:p>
+    <w:p>
+      <w:pPr>
+        <w:pStyle w:val="BodyText"/>
+      </w:pPr>
+      <w:r>
+        <w:t xml:space="preserve">TODO: check id_class</w:t>
+      </w:r>
+    </w:p>
+    <w:p>
+      <w:pPr>
+        <w:pStyle w:val="SourceCode"/>
+      </w:pPr>
+      <w:r>
+        <w:rPr>
+          <w:rStyle w:val="VerbatimChar"/>
+        </w:rPr>
+        <w:t xml:space="preserve">#&gt; Linear mixed model fit by REML. t-tests use Satterthwaite's method [</w:t>
+      </w:r>
+      <w:r>
+        <w:br/>
+      </w:r>
+      <w:r>
+        <w:rPr>
+          <w:rStyle w:val="VerbatimChar"/>
+        </w:rPr>
+        <w:t xml:space="preserve">#&gt; lmerModLmerTest]</w:t>
+      </w:r>
+      <w:r>
+        <w:br/>
+      </w:r>
+      <w:r>
+        <w:rPr>
+          <w:rStyle w:val="VerbatimChar"/>
+        </w:rPr>
+        <w:t xml:space="preserve">#&gt; Formula: pro ~ wave_ind * is_intervention2 + age_fst_measur + gender_girl +  </w:t>
+      </w:r>
+      <w:r>
+        <w:br/>
+      </w:r>
+      <w:r>
+        <w:rPr>
+          <w:rStyle w:val="VerbatimChar"/>
+        </w:rPr>
+        <w:t xml:space="preserve">#&gt;     (wave_ind | id_pupil)</w:t>
+      </w:r>
+      <w:r>
+        <w:br/>
+      </w:r>
+      <w:r>
+        <w:rPr>
+          <w:rStyle w:val="VerbatimChar"/>
+        </w:rPr>
+        <w:t xml:space="preserve">#&gt;    Data: df_long_zero</w:t>
+      </w:r>
+      <w:r>
+        <w:br/>
+      </w:r>
+      <w:r>
+        <w:rPr>
+          <w:rStyle w:val="VerbatimChar"/>
+        </w:rPr>
+        <w:t xml:space="preserve">#&gt; </w:t>
+      </w:r>
+      <w:r>
+        <w:br/>
+      </w:r>
+      <w:r>
+        <w:rPr>
+          <w:rStyle w:val="VerbatimChar"/>
+        </w:rPr>
+        <w:t xml:space="preserve">#&gt; REML criterion at convergence: 9638.4</w:t>
+      </w:r>
+      <w:r>
+        <w:br/>
+      </w:r>
+      <w:r>
+        <w:rPr>
+          <w:rStyle w:val="VerbatimChar"/>
+        </w:rPr>
+        <w:t xml:space="preserve">#&gt; </w:t>
+      </w:r>
+      <w:r>
+        <w:br/>
+      </w:r>
+      <w:r>
+        <w:rPr>
+          <w:rStyle w:val="VerbatimChar"/>
+        </w:rPr>
+        <w:t xml:space="preserve">#&gt; Scaled residuals: </w:t>
+      </w:r>
+      <w:r>
+        <w:br/>
+      </w:r>
+      <w:r>
+        <w:rPr>
+          <w:rStyle w:val="VerbatimChar"/>
+        </w:rPr>
+        <w:t xml:space="preserve">#&gt;     Min      1Q  Median      3Q     Max </w:t>
+      </w:r>
+      <w:r>
+        <w:br/>
+      </w:r>
+      <w:r>
+        <w:rPr>
+          <w:rStyle w:val="VerbatimChar"/>
+        </w:rPr>
+        <w:t xml:space="preserve">#&gt; -3.3437 -0.5035  0.0191  0.5253  3.3180 </w:t>
+      </w:r>
+      <w:r>
+        <w:br/>
+      </w:r>
+      <w:r>
+        <w:rPr>
+          <w:rStyle w:val="VerbatimChar"/>
+        </w:rPr>
+        <w:t xml:space="preserve">#&gt; </w:t>
+      </w:r>
+      <w:r>
+        <w:br/>
+      </w:r>
+      <w:r>
+        <w:rPr>
+          <w:rStyle w:val="VerbatimChar"/>
+        </w:rPr>
+        <w:t xml:space="preserve">#&gt; Random effects:</w:t>
+      </w:r>
+      <w:r>
+        <w:br/>
+      </w:r>
+      <w:r>
+        <w:rPr>
+          <w:rStyle w:val="VerbatimChar"/>
+        </w:rPr>
+        <w:t xml:space="preserve">#&gt;  Groups   Name        Variance Std.Dev. Corr </w:t>
+      </w:r>
+      <w:r>
+        <w:br/>
+      </w:r>
+      <w:r>
+        <w:rPr>
+          <w:rStyle w:val="VerbatimChar"/>
+        </w:rPr>
+        <w:t xml:space="preserve">#&gt;  id_pupil (Intercept) 0.3873   0.6223        </w:t>
+      </w:r>
+      <w:r>
+        <w:br/>
+      </w:r>
+      <w:r>
+        <w:rPr>
+          <w:rStyle w:val="VerbatimChar"/>
+        </w:rPr>
+        <w:t xml:space="preserve">#&gt;           wave_ind    0.0214   0.1463   -0.34</w:t>
+      </w:r>
+      <w:r>
+        <w:br/>
+      </w:r>
+      <w:r>
+        <w:rPr>
+          <w:rStyle w:val="VerbatimChar"/>
+        </w:rPr>
+        <w:t xml:space="preserve">#&gt;  Residual             0.2592   0.5092        </w:t>
+      </w:r>
+      <w:r>
+        <w:br/>
+      </w:r>
+      <w:r>
+        <w:rPr>
+          <w:rStyle w:val="VerbatimChar"/>
+        </w:rPr>
+        <w:t xml:space="preserve">#&gt; Number of obs: 4562, groups:  id_pupil, 1738</w:t>
+      </w:r>
+      <w:r>
+        <w:br/>
+      </w:r>
+      <w:r>
+        <w:rPr>
+          <w:rStyle w:val="VerbatimChar"/>
+        </w:rPr>
+        <w:t xml:space="preserve">#&gt; </w:t>
+      </w:r>
+      <w:r>
+        <w:br/>
+      </w:r>
+      <w:r>
+        <w:rPr>
+          <w:rStyle w:val="VerbatimChar"/>
+        </w:rPr>
+        <w:t xml:space="preserve">#&gt; Fixed effects:</w:t>
+      </w:r>
+      <w:r>
+        <w:br/>
+      </w:r>
+      <w:r>
+        <w:rPr>
+          <w:rStyle w:val="VerbatimChar"/>
+        </w:rPr>
+        <w:t xml:space="preserve">#&gt;                                         Estimate Std. Error         df t value</w:t>
+      </w:r>
+      <w:r>
+        <w:br/>
+      </w:r>
+      <w:r>
+        <w:rPr>
+          <w:rStyle w:val="VerbatimChar"/>
+        </w:rPr>
+        <w:t xml:space="preserve">#&gt; (Intercept)                             -1.13538    0.08865 1884.41200 -12.807</w:t>
+      </w:r>
+      <w:r>
+        <w:br/>
+      </w:r>
+      <w:r>
+        <w:rPr>
+          <w:rStyle w:val="VerbatimChar"/>
+        </w:rPr>
+        <w:t xml:space="preserve">#&gt; wave_ind                                 0.02615    0.03203 3040.12239   0.816</w:t>
+      </w:r>
+      <w:r>
+        <w:br/>
+      </w:r>
+      <w:r>
+        <w:rPr>
+          <w:rStyle w:val="VerbatimChar"/>
+        </w:rPr>
+        <w:t xml:space="preserve">#&gt; is_intervention2experimental            -0.14925    0.04700 1898.60213  -3.175</w:t>
+      </w:r>
+      <w:r>
+        <w:br/>
+      </w:r>
+      <w:r>
+        <w:rPr>
+          <w:rStyle w:val="VerbatimChar"/>
+        </w:rPr>
+        <w:t xml:space="preserve">#&gt; age_fst_measur                           0.20574    0.01656 1752.12435  12.425</w:t>
+      </w:r>
+      <w:r>
+        <w:br/>
+      </w:r>
+      <w:r>
+        <w:rPr>
+          <w:rStyle w:val="VerbatimChar"/>
+        </w:rPr>
+        <w:t xml:space="preserve">#&gt; gender_girlgirls                         0.52653    0.03329 1663.88096  15.814</w:t>
+      </w:r>
+      <w:r>
+        <w:br/>
+      </w:r>
+      <w:r>
+        <w:rPr>
+          <w:rStyle w:val="VerbatimChar"/>
+        </w:rPr>
+        <w:t xml:space="preserve">#&gt; wave_ind:is_intervention2experimental    0.14399    0.03327 2838.77281   4.328</w:t>
+      </w:r>
+      <w:r>
+        <w:br/>
+      </w:r>
+      <w:r>
+        <w:rPr>
+          <w:rStyle w:val="VerbatimChar"/>
+        </w:rPr>
+        <w:t xml:space="preserve">#&gt;                                        Pr(&gt;|t|)    </w:t>
+      </w:r>
+      <w:r>
+        <w:br/>
+      </w:r>
+      <w:r>
+        <w:rPr>
+          <w:rStyle w:val="VerbatimChar"/>
+        </w:rPr>
+        <w:t xml:space="preserve">#&gt; (Intercept)                             &lt; 2e-16 ***</w:t>
+      </w:r>
+      <w:r>
+        <w:br/>
+      </w:r>
+      <w:r>
+        <w:rPr>
+          <w:rStyle w:val="VerbatimChar"/>
+        </w:rPr>
+        <w:t xml:space="preserve">#&gt; wave_ind                                0.41430    </w:t>
+      </w:r>
+      <w:r>
+        <w:br/>
+      </w:r>
+      <w:r>
+        <w:rPr>
+          <w:rStyle w:val="VerbatimChar"/>
+        </w:rPr>
+        <w:t xml:space="preserve">#&gt; is_intervention2experimental            0.00152 ** </w:t>
+      </w:r>
+      <w:r>
+        <w:br/>
+      </w:r>
+      <w:r>
+        <w:rPr>
+          <w:rStyle w:val="VerbatimChar"/>
+        </w:rPr>
+        <w:t xml:space="preserve">#&gt; age_fst_measur                          &lt; 2e-16 ***</w:t>
+      </w:r>
+      <w:r>
+        <w:br/>
+      </w:r>
+      <w:r>
+        <w:rPr>
+          <w:rStyle w:val="VerbatimChar"/>
+        </w:rPr>
+        <w:t xml:space="preserve">#&gt; gender_girlgirls                        &lt; 2e-16 ***</w:t>
+      </w:r>
+      <w:r>
+        <w:br/>
+      </w:r>
+      <w:r>
+        <w:rPr>
+          <w:rStyle w:val="VerbatimChar"/>
+        </w:rPr>
+        <w:t xml:space="preserve">#&gt; wave_ind:is_intervention2experimental 0.0000156 ***</w:t>
+      </w:r>
+      <w:r>
+        <w:br/>
+      </w:r>
+      <w:r>
+        <w:rPr>
+          <w:rStyle w:val="VerbatimChar"/>
+        </w:rPr>
+        <w:t xml:space="preserve">#&gt; ---</w:t>
+      </w:r>
+      <w:r>
+        <w:br/>
+      </w:r>
+      <w:r>
+        <w:rPr>
+          <w:rStyle w:val="VerbatimChar"/>
+        </w:rPr>
+        <w:t xml:space="preserve">#&gt; Signif. codes:  0 '***' 0.001 '**' 0.01 '*' 0.05 '.' 0.1 ' ' 1</w:t>
+      </w:r>
+      <w:r>
+        <w:br/>
+      </w:r>
+      <w:r>
+        <w:rPr>
+          <w:rStyle w:val="VerbatimChar"/>
+        </w:rPr>
+        <w:t xml:space="preserve">#&gt; </w:t>
+      </w:r>
+      <w:r>
+        <w:br/>
+      </w:r>
+      <w:r>
+        <w:rPr>
+          <w:rStyle w:val="VerbatimChar"/>
+        </w:rPr>
+        <w:t xml:space="preserve">#&gt; Correlation of Fixed Effects:</w:t>
+      </w:r>
+      <w:r>
+        <w:br/>
+      </w:r>
+      <w:r>
+        <w:rPr>
+          <w:rStyle w:val="VerbatimChar"/>
+        </w:rPr>
+        <w:t xml:space="preserve">#&gt;             (Intr) wav_nd is_nt2 ag_fs_ gndr_g</w:t>
+      </w:r>
+      <w:r>
+        <w:br/>
+      </w:r>
+      <w:r>
+        <w:rPr>
+          <w:rStyle w:val="VerbatimChar"/>
+        </w:rPr>
+        <w:t xml:space="preserve">#&gt; wave_ind    -0.240                            </w:t>
+      </w:r>
+      <w:r>
+        <w:br/>
+      </w:r>
+      <w:r>
+        <w:rPr>
+          <w:rStyle w:val="VerbatimChar"/>
+        </w:rPr>
+        <w:t xml:space="preserve">#&gt; is_ntrvntn2 -0.522  0.342                     </w:t>
+      </w:r>
+      <w:r>
+        <w:br/>
+      </w:r>
+      <w:r>
+        <w:rPr>
+          <w:rStyle w:val="VerbatimChar"/>
+        </w:rPr>
+        <w:t xml:space="preserve">#&gt; age_fst_msr -0.864  0.079  0.121              </w:t>
+      </w:r>
+      <w:r>
+        <w:br/>
+      </w:r>
+      <w:r>
+        <w:rPr>
+          <w:rStyle w:val="VerbatimChar"/>
+        </w:rPr>
+        <w:t xml:space="preserve">#&gt; gndr_grlgrl -0.206 -0.023 -0.021  0.034       </w:t>
+      </w:r>
+      <w:r>
+        <w:br/>
+      </w:r>
+      <w:r>
+        <w:rPr>
+          <w:rStyle w:val="VerbatimChar"/>
+        </w:rPr>
+        <w:t xml:space="preserve">#&gt; wv_nd:s_nt2  0.219 -0.962 -0.380 -0.062  0.023</w:t>
+      </w:r>
+    </w:p>
+    <w:p>
+      <w:pPr>
+        <w:pStyle w:val="FirstParagraph"/>
+      </w:pPr>
+      <w:r>
         <w:drawing>
           <wp:inline>
             <wp:extent cx="5753100" cy="3554909"/>
@@ -1380,91 +3038,7 @@
               <a:graphicData uri="http://schemas.openxmlformats.org/drawingml/2006/picture">
                 <pic:pic>
                   <pic:nvPicPr>
-                    <pic:cNvPr descr="figures/unnamed-chunk-7-1.png" id="0" name="Picture"/>
-                    <pic:cNvPicPr>
-                      <a:picLocks noChangeArrowheads="1" noChangeAspect="1"/>
-                    </pic:cNvPicPr>
-                  </pic:nvPicPr>
-                  <pic:blipFill>
-                    <a:blip r:embed="rId24"/>
-                    <a:stretch>
-                      <a:fillRect/>
-                    </a:stretch>
-                  </pic:blipFill>
-                  <pic:spPr bwMode="auto">
-                    <a:xfrm>
-                      <a:off x="0" y="0"/>
-                      <a:ext cx="5753100" cy="3554909"/>
-                    </a:xfrm>
-                    <a:prstGeom prst="rect">
-                      <a:avLst/>
-                    </a:prstGeom>
-                    <a:noFill/>
-                    <a:ln w="9525">
-                      <a:noFill/>
-                      <a:headEnd/>
-                      <a:tailEnd/>
-                    </a:ln>
-                  </pic:spPr>
-                </pic:pic>
-              </a:graphicData>
-            </a:graphic>
-          </wp:inline>
-        </w:drawing>
-      </w:r>
-      <w:r>
-        <w:drawing>
-          <wp:inline>
-            <wp:extent cx="5753100" cy="3554909"/>
-            <wp:effectExtent b="0" l="0" r="0" t="0"/>
-            <wp:docPr descr="" title="" id="1" name="Picture"/>
-            <a:graphic>
-              <a:graphicData uri="http://schemas.openxmlformats.org/drawingml/2006/picture">
-                <pic:pic>
-                  <pic:nvPicPr>
-                    <pic:cNvPr descr="figures/unnamed-chunk-7-2.png" id="0" name="Picture"/>
-                    <pic:cNvPicPr>
-                      <a:picLocks noChangeArrowheads="1" noChangeAspect="1"/>
-                    </pic:cNvPicPr>
-                  </pic:nvPicPr>
-                  <pic:blipFill>
-                    <a:blip r:embed="rId25"/>
-                    <a:stretch>
-                      <a:fillRect/>
-                    </a:stretch>
-                  </pic:blipFill>
-                  <pic:spPr bwMode="auto">
-                    <a:xfrm>
-                      <a:off x="0" y="0"/>
-                      <a:ext cx="5753100" cy="3554909"/>
-                    </a:xfrm>
-                    <a:prstGeom prst="rect">
-                      <a:avLst/>
-                    </a:prstGeom>
-                    <a:noFill/>
-                    <a:ln w="9525">
-                      <a:noFill/>
-                      <a:headEnd/>
-                      <a:tailEnd/>
-                    </a:ln>
-                  </pic:spPr>
-                </pic:pic>
-              </a:graphicData>
-            </a:graphic>
-          </wp:inline>
-        </w:drawing>
-      </w:r>
-      <w:r>
-        <w:drawing>
-          <wp:inline>
-            <wp:extent cx="5753100" cy="3554909"/>
-            <wp:effectExtent b="0" l="0" r="0" t="0"/>
-            <wp:docPr descr="" title="" id="1" name="Picture"/>
-            <a:graphic>
-              <a:graphicData uri="http://schemas.openxmlformats.org/drawingml/2006/picture">
-                <pic:pic>
-                  <pic:nvPicPr>
-                    <pic:cNvPr descr="figures/unnamed-chunk-7-3.png" id="0" name="Picture"/>
+                    <pic:cNvPr descr="figures/unnamed-chunk-8-1.png" id="0" name="Picture"/>
                     <pic:cNvPicPr>
                       <a:picLocks noChangeArrowheads="1" noChangeAspect="1"/>
                     </pic:cNvPicPr>
@@ -1502,14 +3076,6 @@
         <w:pStyle w:val="BodyText"/>
       </w:pPr>
       <w:r>
-        <w:t xml:space="preserve">Vizualizace modelu – průměry</w:t>
-      </w:r>
-    </w:p>
-    <w:p>
-      <w:pPr>
-        <w:pStyle w:val="BodyText"/>
-      </w:pPr>
-      <w:r>
         <w:drawing>
           <wp:inline>
             <wp:extent cx="5753100" cy="3554909"/>
@@ -1519,7 +3085,7 @@
               <a:graphicData uri="http://schemas.openxmlformats.org/drawingml/2006/picture">
                 <pic:pic>
                   <pic:nvPicPr>
-                    <pic:cNvPr descr="figures/unnamed-chunk-8-1.png" id="0" name="Picture"/>
+                    <pic:cNvPr descr="figures/unnamed-chunk-9-1.png" id="0" name="Picture"/>
                     <pic:cNvPicPr>
                       <a:picLocks noChangeArrowheads="1" noChangeAspect="1"/>
                     </pic:cNvPicPr>
@@ -1552,17 +3118,6 @@
         </w:drawing>
       </w:r>
       <w:r>
-        <w:t xml:space="preserve"> </w:t>
-      </w:r>
-      <w:r>
-        <w:t xml:space="preserve">random effect for sample of 50 pupils</w:t>
-      </w:r>
-    </w:p>
-    <w:p>
-      <w:pPr>
-        <w:pStyle w:val="BodyText"/>
-      </w:pPr>
-      <w:r>
         <w:drawing>
           <wp:inline>
             <wp:extent cx="5753100" cy="3554909"/>
@@ -1572,7 +3127,7 @@
               <a:graphicData uri="http://schemas.openxmlformats.org/drawingml/2006/picture">
                 <pic:pic>
                   <pic:nvPicPr>
-                    <pic:cNvPr descr="figures/unnamed-chunk-9-1.png" id="0" name="Picture"/>
+                    <pic:cNvPr descr="figures/unnamed-chunk-9-2.png" id="0" name="Picture"/>
                     <pic:cNvPicPr>
                       <a:picLocks noChangeArrowheads="1" noChangeAspect="1"/>
                     </pic:cNvPicPr>
@@ -1604,10 +3159,161 @@
           </wp:inline>
         </w:drawing>
       </w:r>
+      <w:r>
+        <w:drawing>
+          <wp:inline>
+            <wp:extent cx="5753100" cy="3554909"/>
+            <wp:effectExtent b="0" l="0" r="0" t="0"/>
+            <wp:docPr descr="" title="" id="1" name="Picture"/>
+            <a:graphic>
+              <a:graphicData uri="http://schemas.openxmlformats.org/drawingml/2006/picture">
+                <pic:pic>
+                  <pic:nvPicPr>
+                    <pic:cNvPr descr="figures/unnamed-chunk-9-3.png" id="0" name="Picture"/>
+                    <pic:cNvPicPr>
+                      <a:picLocks noChangeArrowheads="1" noChangeAspect="1"/>
+                    </pic:cNvPicPr>
+                  </pic:nvPicPr>
+                  <pic:blipFill>
+                    <a:blip r:embed="rId29"/>
+                    <a:stretch>
+                      <a:fillRect/>
+                    </a:stretch>
+                  </pic:blipFill>
+                  <pic:spPr bwMode="auto">
+                    <a:xfrm>
+                      <a:off x="0" y="0"/>
+                      <a:ext cx="5753100" cy="3554909"/>
+                    </a:xfrm>
+                    <a:prstGeom prst="rect">
+                      <a:avLst/>
+                    </a:prstGeom>
+                    <a:noFill/>
+                    <a:ln w="9525">
+                      <a:noFill/>
+                      <a:headEnd/>
+                      <a:tailEnd/>
+                    </a:ln>
+                  </pic:spPr>
+                </pic:pic>
+              </a:graphicData>
+            </a:graphic>
+          </wp:inline>
+        </w:drawing>
+      </w:r>
     </w:p>
     <w:p>
-      <w:r>
-        <w:br w:type="page"/>
+      <w:pPr>
+        <w:pStyle w:val="Heading2"/>
+      </w:pPr>
+      <w:bookmarkStart w:id="30" w:name="vizualizace-modelu-průměry"/>
+      <w:r>
+        <w:t xml:space="preserve">Vizualizace modelu – průměry</w:t>
+      </w:r>
+      <w:bookmarkEnd w:id="30"/>
+    </w:p>
+    <w:p>
+      <w:pPr>
+        <w:pStyle w:val="FirstParagraph"/>
+      </w:pPr>
+      <w:r>
+        <w:drawing>
+          <wp:inline>
+            <wp:extent cx="5753100" cy="3554909"/>
+            <wp:effectExtent b="0" l="0" r="0" t="0"/>
+            <wp:docPr descr="" title="" id="1" name="Picture"/>
+            <a:graphic>
+              <a:graphicData uri="http://schemas.openxmlformats.org/drawingml/2006/picture">
+                <pic:pic>
+                  <pic:nvPicPr>
+                    <pic:cNvPr descr="figures/unnamed-chunk-10-1.png" id="0" name="Picture"/>
+                    <pic:cNvPicPr>
+                      <a:picLocks noChangeArrowheads="1" noChangeAspect="1"/>
+                    </pic:cNvPicPr>
+                  </pic:nvPicPr>
+                  <pic:blipFill>
+                    <a:blip r:embed="rId31"/>
+                    <a:stretch>
+                      <a:fillRect/>
+                    </a:stretch>
+                  </pic:blipFill>
+                  <pic:spPr bwMode="auto">
+                    <a:xfrm>
+                      <a:off x="0" y="0"/>
+                      <a:ext cx="5753100" cy="3554909"/>
+                    </a:xfrm>
+                    <a:prstGeom prst="rect">
+                      <a:avLst/>
+                    </a:prstGeom>
+                    <a:noFill/>
+                    <a:ln w="9525">
+                      <a:noFill/>
+                      <a:headEnd/>
+                      <a:tailEnd/>
+                    </a:ln>
+                  </pic:spPr>
+                </pic:pic>
+              </a:graphicData>
+            </a:graphic>
+          </wp:inline>
+        </w:drawing>
+      </w:r>
+    </w:p>
+    <w:p>
+      <w:pPr>
+        <w:pStyle w:val="Heading2"/>
+      </w:pPr>
+      <w:bookmarkStart w:id="32" w:name="random-effect-for-sample-of-50-pupils"/>
+      <w:r>
+        <w:t xml:space="preserve">random effect for sample of 50 pupils</w:t>
+      </w:r>
+      <w:bookmarkEnd w:id="32"/>
+    </w:p>
+    <w:p>
+      <w:pPr>
+        <w:pStyle w:val="FirstParagraph"/>
+      </w:pPr>
+      <w:r>
+        <w:drawing>
+          <wp:inline>
+            <wp:extent cx="5753100" cy="3554909"/>
+            <wp:effectExtent b="0" l="0" r="0" t="0"/>
+            <wp:docPr descr="" title="" id="1" name="Picture"/>
+            <a:graphic>
+              <a:graphicData uri="http://schemas.openxmlformats.org/drawingml/2006/picture">
+                <pic:pic>
+                  <pic:nvPicPr>
+                    <pic:cNvPr descr="figures/unnamed-chunk-11-1.png" id="0" name="Picture"/>
+                    <pic:cNvPicPr>
+                      <a:picLocks noChangeArrowheads="1" noChangeAspect="1"/>
+                    </pic:cNvPicPr>
+                  </pic:nvPicPr>
+                  <pic:blipFill>
+                    <a:blip r:embed="rId33"/>
+                    <a:stretch>
+                      <a:fillRect/>
+                    </a:stretch>
+                  </pic:blipFill>
+                  <pic:spPr bwMode="auto">
+                    <a:xfrm>
+                      <a:off x="0" y="0"/>
+                      <a:ext cx="5753100" cy="3554909"/>
+                    </a:xfrm>
+                    <a:prstGeom prst="rect">
+                      <a:avLst/>
+                    </a:prstGeom>
+                    <a:noFill/>
+                    <a:ln w="9525">
+                      <a:noFill/>
+                      <a:headEnd/>
+                      <a:tailEnd/>
+                    </a:ln>
+                  </pic:spPr>
+                </pic:pic>
+              </a:graphicData>
+            </a:graphic>
+          </wp:inline>
+        </w:drawing>
       </w:r>
     </w:p>
     <w:sectPr>

</xml_diff>